<commit_message>
Edit scripts and add video plans for 3-2a through 2-5b
</commit_message>
<xml_diff>
--- a/Scripts/P6-3-5a-Motion.docx
+++ b/Scripts/P6-3-5a-Motion.docx
@@ -1,6 +1,6 @@
 
 <file path=word/document.xml><?xml version="1.0" encoding="utf-8"?>
-<w:document xmlns:wpc="http://schemas.microsoft.com/office/word/2010/wordprocessingCanvas" xmlns:mo="http://schemas.microsoft.com/office/mac/office/2008/main" xmlns:mc="http://schemas.openxmlformats.org/markup-compatibility/2006" xmlns:mv="urn:schemas-microsoft-com:mac:vml" xmlns:o="urn:schemas-microsoft-com:office:office" xmlns:r="http://schemas.openxmlformats.org/officeDocument/2006/relationships" xmlns:m="http://schemas.openxmlformats.org/officeDocument/2006/math" xmlns:v="urn:schemas-microsoft-com:vml" xmlns:wp14="http://schemas.microsoft.com/office/word/2010/wordprocessingDrawing" xmlns:wp="http://schemas.openxmlformats.org/drawingml/2006/wordprocessingDrawing" xmlns:w10="urn:schemas-microsoft-com:office:word" xmlns:w="http://schemas.openxmlformats.org/wordprocessingml/2006/main" xmlns:w14="http://schemas.microsoft.com/office/word/2010/wordml" xmlns:w15="http://schemas.microsoft.com/office/word/2012/wordml" xmlns:wpg="http://schemas.microsoft.com/office/word/2010/wordprocessingGroup" xmlns:wpi="http://schemas.microsoft.com/office/word/2010/wordprocessingInk" xmlns:wne="http://schemas.microsoft.com/office/word/2006/wordml" xmlns:wps="http://schemas.microsoft.com/office/word/2010/wordprocessingShape" mc:Ignorable="w14 w15 wp14">
+<w:document xmlns:wpc="http://schemas.microsoft.com/office/word/2010/wordprocessingCanvas" xmlns:cx="http://schemas.microsoft.com/office/drawing/2014/chartex" xmlns:cx1="http://schemas.microsoft.com/office/drawing/2015/9/8/chartex" xmlns:cx2="http://schemas.microsoft.com/office/drawing/2015/10/21/chartex" xmlns:cx3="http://schemas.microsoft.com/office/drawing/2016/5/9/chartex" xmlns:cx4="http://schemas.microsoft.com/office/drawing/2016/5/10/chartex" xmlns:cx5="http://schemas.microsoft.com/office/drawing/2016/5/11/chartex" xmlns:cx6="http://schemas.microsoft.com/office/drawing/2016/5/12/chartex" xmlns:cx7="http://schemas.microsoft.com/office/drawing/2016/5/13/chartex" xmlns:cx8="http://schemas.microsoft.com/office/drawing/2016/5/14/chartex" xmlns:mc="http://schemas.openxmlformats.org/markup-compatibility/2006" xmlns:aink="http://schemas.microsoft.com/office/drawing/2016/ink" xmlns:am3d="http://schemas.microsoft.com/office/drawing/2017/model3d" xmlns:o="urn:schemas-microsoft-com:office:office" xmlns:r="http://schemas.openxmlformats.org/officeDocument/2006/relationships" xmlns:m="http://schemas.openxmlformats.org/officeDocument/2006/math" xmlns:v="urn:schemas-microsoft-com:vml" xmlns:wp14="http://schemas.microsoft.com/office/word/2010/wordprocessingDrawing" xmlns:wp="http://schemas.openxmlformats.org/drawingml/2006/wordprocessingDrawing" xmlns:w10="urn:schemas-microsoft-com:office:word" xmlns:w="http://schemas.openxmlformats.org/wordprocessingml/2006/main" xmlns:w14="http://schemas.microsoft.com/office/word/2010/wordml" xmlns:w15="http://schemas.microsoft.com/office/word/2012/wordml" xmlns:w16cid="http://schemas.microsoft.com/office/word/2016/wordml/cid" xmlns:w16se="http://schemas.microsoft.com/office/word/2015/wordml/symex" xmlns:wpg="http://schemas.microsoft.com/office/word/2010/wordprocessingGroup" xmlns:wpi="http://schemas.microsoft.com/office/word/2010/wordprocessingInk" xmlns:wne="http://schemas.microsoft.com/office/word/2006/wordml" xmlns:wps="http://schemas.microsoft.com/office/word/2010/wordprocessingShape" mc:Ignorable="w14 w15 w16se w16cid wp14">
   <w:body>
     <w:p>
       <w:pPr>
@@ -15,8 +15,6 @@
         </w:rPr>
         <w:t xml:space="preserve">P6-3-5a- </w:t>
       </w:r>
-      <w:bookmarkStart w:id="0" w:name="_GoBack"/>
-      <w:bookmarkEnd w:id="0"/>
       <w:r>
         <w:rPr>
           <w:rFonts w:ascii="Arial,Bold" w:hAnsi="Arial,Bold"/>
@@ -53,27 +51,107 @@
         <w:rPr>
           <w:rFonts w:ascii="Arial" w:hAnsi="Arial" w:cs="Arial"/>
         </w:rPr>
-        <w:t>Now that we have the fundamentals down for interfacing with the thermistor, lets focus now on the motion sensor.</w:t>
-      </w:r>
-    </w:p>
-    <w:p>
-      <w:pPr>
-        <w:pStyle w:val="NormalWeb"/>
-        <w:rPr>
-          <w:rFonts w:ascii="Arial" w:hAnsi="Arial" w:cs="Arial"/>
-        </w:rPr>
-      </w:pPr>
-      <w:r>
-        <w:rPr>
-          <w:rFonts w:ascii="Arial" w:hAnsi="Arial" w:cs="Arial"/>
-        </w:rPr>
-        <w:t>The motion sensor that’s on the E-ink display shield board is a 6-axes motion sensor from Bosch, the IMU160. To communicate with this sensor, a digital interface is required, so for this lesson, I’ll be using the I2C master component to communicate and receive data from this sensor.</w:t>
-      </w:r>
-      <w:r>
-        <w:rPr>
-          <w:rFonts w:ascii="Arial" w:hAnsi="Arial" w:cs="Arial"/>
-        </w:rPr>
-        <w:t xml:space="preserve">  And Ill use the UART to print out the acceleration data.</w:t>
+        <w:t>In an earlier video, we looked at</w:t>
+      </w:r>
+      <w:r>
+        <w:rPr>
+          <w:rFonts w:ascii="Arial" w:hAnsi="Arial" w:cs="Arial"/>
+        </w:rPr>
+        <w:t xml:space="preserve"> interfacing with the thermistor</w:t>
+      </w:r>
+      <w:r>
+        <w:rPr>
+          <w:rFonts w:ascii="Arial" w:hAnsi="Arial" w:cs="Arial"/>
+        </w:rPr>
+        <w:t xml:space="preserve"> on the E-ink display shield</w:t>
+      </w:r>
+      <w:r>
+        <w:rPr>
+          <w:rFonts w:ascii="Arial" w:hAnsi="Arial" w:cs="Arial"/>
+        </w:rPr>
+        <w:t xml:space="preserve">, </w:t>
+      </w:r>
+      <w:r>
+        <w:rPr>
+          <w:rFonts w:ascii="Arial" w:hAnsi="Arial" w:cs="Arial"/>
+        </w:rPr>
+        <w:t xml:space="preserve">now </w:t>
+      </w:r>
+      <w:r>
+        <w:rPr>
+          <w:rFonts w:ascii="Arial" w:hAnsi="Arial" w:cs="Arial"/>
+        </w:rPr>
+        <w:t>let</w:t>
+      </w:r>
+      <w:r>
+        <w:rPr>
+          <w:rFonts w:ascii="Arial" w:hAnsi="Arial" w:cs="Arial"/>
+        </w:rPr>
+        <w:t>'</w:t>
+      </w:r>
+      <w:r>
+        <w:rPr>
+          <w:rFonts w:ascii="Arial" w:hAnsi="Arial" w:cs="Arial"/>
+        </w:rPr>
+        <w:t>s focus now on the motion sensor.</w:t>
+      </w:r>
+    </w:p>
+    <w:p>
+      <w:pPr>
+        <w:pStyle w:val="NormalWeb"/>
+        <w:rPr>
+          <w:rFonts w:ascii="Arial" w:hAnsi="Arial" w:cs="Arial"/>
+        </w:rPr>
+      </w:pPr>
+      <w:r>
+        <w:rPr>
+          <w:rFonts w:ascii="Arial" w:hAnsi="Arial" w:cs="Arial"/>
+        </w:rPr>
+        <w:t>The motion sensor that’s on the E-ink display shield is a 6-ax</w:t>
+      </w:r>
+      <w:r>
+        <w:rPr>
+          <w:rFonts w:ascii="Arial" w:hAnsi="Arial" w:cs="Arial"/>
+        </w:rPr>
+        <w:t>i</w:t>
+      </w:r>
+      <w:r>
+        <w:rPr>
+          <w:rFonts w:ascii="Arial" w:hAnsi="Arial" w:cs="Arial"/>
+        </w:rPr>
+        <w:t xml:space="preserve">s motion sensor from Bosch, the IMU160. To communicate with this sensor, a digital interface is required, so for this lesson, I’ll be using the I2C master component to communicate and receive data from </w:t>
+      </w:r>
+      <w:r>
+        <w:rPr>
+          <w:rFonts w:ascii="Arial" w:hAnsi="Arial" w:cs="Arial"/>
+        </w:rPr>
+        <w:t>the</w:t>
+      </w:r>
+      <w:r>
+        <w:rPr>
+          <w:rFonts w:ascii="Arial" w:hAnsi="Arial" w:cs="Arial"/>
+        </w:rPr>
+        <w:t xml:space="preserve"> sensor.</w:t>
+      </w:r>
+      <w:r>
+        <w:rPr>
+          <w:rFonts w:ascii="Arial" w:hAnsi="Arial" w:cs="Arial"/>
+        </w:rPr>
+        <w:t xml:space="preserve">  And I</w:t>
+      </w:r>
+      <w:ins w:id="0" w:author="Greg Landry" w:date="2018-03-29T15:57:00Z">
+        <w:r>
+          <w:rPr>
+            <w:rFonts w:ascii="Arial" w:hAnsi="Arial" w:cs="Arial"/>
+          </w:rPr>
+          <w:t>'</w:t>
+        </w:r>
+      </w:ins>
+      <w:r>
+        <w:rPr>
+          <w:rFonts w:ascii="Arial" w:hAnsi="Arial" w:cs="Arial"/>
+        </w:rPr>
+        <w:t>ll use the UART to print out the acceleration data.</w:t>
       </w:r>
     </w:p>
     <w:p>
@@ -93,7 +171,127 @@
         <w:rPr>
           <w:rFonts w:ascii="Arial" w:hAnsi="Arial" w:cs="Arial"/>
         </w:rPr>
-        <w:t xml:space="preserve"> So Ill go get a datasheet from the Bosch website.  Hey that is a nice picture.  But I need the datasheet so Ill click Documents and Drivers.  First Ill </w:t>
+        <w:t xml:space="preserve"> So</w:t>
+      </w:r>
+      <w:ins w:id="1" w:author="Greg Landry" w:date="2018-03-29T16:26:00Z">
+        <w:r>
+          <w:rPr>
+            <w:rFonts w:ascii="Arial" w:hAnsi="Arial" w:cs="Arial"/>
+          </w:rPr>
+          <w:t>,</w:t>
+        </w:r>
+      </w:ins>
+      <w:r>
+        <w:rPr>
+          <w:rFonts w:ascii="Arial" w:hAnsi="Arial" w:cs="Arial"/>
+        </w:rPr>
+        <w:t xml:space="preserve"> I</w:t>
+      </w:r>
+      <w:ins w:id="2" w:author="Greg Landry" w:date="2018-03-29T15:57:00Z">
+        <w:r>
+          <w:rPr>
+            <w:rFonts w:ascii="Arial" w:hAnsi="Arial" w:cs="Arial"/>
+          </w:rPr>
+          <w:t>'</w:t>
+        </w:r>
+      </w:ins>
+      <w:r>
+        <w:rPr>
+          <w:rFonts w:ascii="Arial" w:hAnsi="Arial" w:cs="Arial"/>
+        </w:rPr>
+        <w:t>ll go get a datasheet from the Bosch website.  Hey</w:t>
+      </w:r>
+      <w:ins w:id="3" w:author="Greg Landry" w:date="2018-03-29T15:57:00Z">
+        <w:r>
+          <w:rPr>
+            <w:rFonts w:ascii="Arial" w:hAnsi="Arial" w:cs="Arial"/>
+          </w:rPr>
+          <w:t>,</w:t>
+        </w:r>
+      </w:ins>
+      <w:r>
+        <w:rPr>
+          <w:rFonts w:ascii="Arial" w:hAnsi="Arial" w:cs="Arial"/>
+        </w:rPr>
+        <w:t xml:space="preserve"> that</w:t>
+      </w:r>
+      <w:ins w:id="4" w:author="Greg Landry" w:date="2018-03-29T16:41:00Z">
+        <w:r>
+          <w:rPr>
+            <w:rFonts w:ascii="Arial" w:hAnsi="Arial" w:cs="Arial"/>
+          </w:rPr>
+          <w:t>'</w:t>
+        </w:r>
+      </w:ins>
+      <w:del w:id="5" w:author="Greg Landry" w:date="2018-03-29T16:41:00Z">
+        <w:r>
+          <w:rPr>
+            <w:rFonts w:ascii="Arial" w:hAnsi="Arial" w:cs="Arial"/>
+          </w:rPr>
+          <w:delText xml:space="preserve"> i</w:delText>
+        </w:r>
+      </w:del>
+      <w:r>
+        <w:rPr>
+          <w:rFonts w:ascii="Arial" w:hAnsi="Arial" w:cs="Arial"/>
+        </w:rPr>
+        <w:t>s a nice picture.  But I need the datasheet</w:t>
+      </w:r>
+      <w:ins w:id="6" w:author="Greg Landry" w:date="2018-03-29T15:58:00Z">
+        <w:r>
+          <w:rPr>
+            <w:rFonts w:ascii="Arial" w:hAnsi="Arial" w:cs="Arial"/>
+          </w:rPr>
+          <w:t>,</w:t>
+        </w:r>
+      </w:ins>
+      <w:r>
+        <w:rPr>
+          <w:rFonts w:ascii="Arial" w:hAnsi="Arial" w:cs="Arial"/>
+        </w:rPr>
+        <w:t xml:space="preserve"> so I</w:t>
+      </w:r>
+      <w:ins w:id="7" w:author="Greg Landry" w:date="2018-03-29T15:58:00Z">
+        <w:r>
+          <w:rPr>
+            <w:rFonts w:ascii="Arial" w:hAnsi="Arial" w:cs="Arial"/>
+          </w:rPr>
+          <w:t>'</w:t>
+        </w:r>
+      </w:ins>
+      <w:r>
+        <w:rPr>
+          <w:rFonts w:ascii="Arial" w:hAnsi="Arial" w:cs="Arial"/>
+        </w:rPr>
+        <w:t xml:space="preserve">ll click Documents and Drivers.  </w:t>
+      </w:r>
+      <w:del w:id="8" w:author="Greg Landry" w:date="2018-03-29T15:58:00Z">
+        <w:r>
+          <w:rPr>
+            <w:rFonts w:ascii="Arial" w:hAnsi="Arial" w:cs="Arial"/>
+          </w:rPr>
+          <w:delText xml:space="preserve">First </w:delText>
+        </w:r>
+      </w:del>
+      <w:r>
+        <w:rPr>
+          <w:rFonts w:ascii="Arial" w:hAnsi="Arial" w:cs="Arial"/>
+        </w:rPr>
+        <w:t>I</w:t>
+      </w:r>
+      <w:ins w:id="9" w:author="Greg Landry" w:date="2018-03-29T15:58:00Z">
+        <w:r>
+          <w:rPr>
+            <w:rFonts w:ascii="Arial" w:hAnsi="Arial" w:cs="Arial"/>
+          </w:rPr>
+          <w:t>'</w:t>
+        </w:r>
+      </w:ins>
+      <w:r>
+        <w:rPr>
+          <w:rFonts w:ascii="Arial" w:hAnsi="Arial" w:cs="Arial"/>
+        </w:rPr>
+        <w:t xml:space="preserve">ll </w:t>
       </w:r>
       <w:r>
         <w:rPr>
@@ -105,7 +303,51 @@
         <w:rPr>
           <w:rFonts w:ascii="Arial" w:hAnsi="Arial" w:cs="Arial"/>
         </w:rPr>
-        <w:t xml:space="preserve"> the datasheet to so what is going on.  OK I get it… this is a </w:t>
+        <w:t xml:space="preserve"> the datasheet to s</w:t>
+      </w:r>
+      <w:ins w:id="10" w:author="Greg Landry" w:date="2018-03-29T15:58:00Z">
+        <w:r>
+          <w:rPr>
+            <w:rFonts w:ascii="Arial" w:hAnsi="Arial" w:cs="Arial"/>
+          </w:rPr>
+          <w:t>ee</w:t>
+        </w:r>
+      </w:ins>
+      <w:del w:id="11" w:author="Greg Landry" w:date="2018-03-29T15:58:00Z">
+        <w:r>
+          <w:rPr>
+            <w:rFonts w:ascii="Arial" w:hAnsi="Arial" w:cs="Arial"/>
+          </w:rPr>
+          <w:delText>o</w:delText>
+        </w:r>
+      </w:del>
+      <w:r>
+        <w:rPr>
+          <w:rFonts w:ascii="Arial" w:hAnsi="Arial" w:cs="Arial"/>
+        </w:rPr>
+        <w:t xml:space="preserve"> what</w:t>
+      </w:r>
+      <w:del w:id="12" w:author="Greg Landry" w:date="2018-03-29T15:58:00Z">
+        <w:r>
+          <w:rPr>
+            <w:rFonts w:ascii="Arial" w:hAnsi="Arial" w:cs="Arial"/>
+          </w:rPr>
+          <w:delText xml:space="preserve"> i</w:delText>
+        </w:r>
+      </w:del>
+      <w:ins w:id="13" w:author="Greg Landry" w:date="2018-03-29T15:58:00Z">
+        <w:r>
+          <w:rPr>
+            <w:rFonts w:ascii="Arial" w:hAnsi="Arial" w:cs="Arial"/>
+          </w:rPr>
+          <w:t>'</w:t>
+        </w:r>
+      </w:ins>
+      <w:r>
+        <w:rPr>
+          <w:rFonts w:ascii="Arial" w:hAnsi="Arial" w:cs="Arial"/>
+        </w:rPr>
+        <w:t xml:space="preserve">s going on.  OK I get it… this is a </w:t>
       </w:r>
       <w:r>
         <w:rPr>
@@ -117,7 +359,29 @@
         <w:rPr>
           <w:rFonts w:ascii="Arial" w:hAnsi="Arial" w:cs="Arial"/>
         </w:rPr>
-        <w:t xml:space="preserve"> register based device.  </w:t>
+        <w:t xml:space="preserve"> register</w:t>
+      </w:r>
+      <w:ins w:id="14" w:author="Greg Landry" w:date="2018-03-29T15:58:00Z">
+        <w:r>
+          <w:rPr>
+            <w:rFonts w:ascii="Arial" w:hAnsi="Arial" w:cs="Arial"/>
+          </w:rPr>
+          <w:t>-</w:t>
+        </w:r>
+      </w:ins>
+      <w:del w:id="15" w:author="Greg Landry" w:date="2018-03-29T15:58:00Z">
+        <w:r>
+          <w:rPr>
+            <w:rFonts w:ascii="Arial" w:hAnsi="Arial" w:cs="Arial"/>
+          </w:rPr>
+          <w:delText xml:space="preserve"> </w:delText>
+        </w:r>
+      </w:del>
+      <w:r>
+        <w:rPr>
+          <w:rFonts w:ascii="Arial" w:hAnsi="Arial" w:cs="Arial"/>
+        </w:rPr>
+        <w:t xml:space="preserve">based device.  </w:t>
       </w:r>
       <w:r>
         <w:rPr>
@@ -133,37 +397,145 @@
           <w:rFonts w:ascii="Arial" w:hAnsi="Arial" w:cs="Arial"/>
         </w:rPr>
       </w:pPr>
-      <w:r>
-        <w:rPr>
-          <w:rFonts w:ascii="Arial" w:hAnsi="Arial" w:cs="Arial"/>
-        </w:rPr>
-        <w:t xml:space="preserve">What this says that if I read the 8-bit value in I2C Register 0 I should get 11010001 also known as D1… </w:t>
-      </w:r>
-      <w:r>
-        <w:rPr>
-          <w:rFonts w:ascii="Arial" w:hAnsi="Arial" w:cs="Arial"/>
-        </w:rPr>
-        <w:t>But what is the address of the chip?  Scan a little bit further down in the datasheet and lookey there.. on page 90 I find the I2C address of the chip is 0x68.</w:t>
-      </w:r>
-    </w:p>
-    <w:p>
-      <w:pPr>
-        <w:pStyle w:val="NormalWeb"/>
-        <w:rPr>
-          <w:rFonts w:ascii="Arial" w:hAnsi="Arial" w:cs="Arial"/>
-        </w:rPr>
-      </w:pPr>
-      <w:r>
-        <w:rPr>
-          <w:rFonts w:ascii="Arial" w:hAnsi="Arial" w:cs="Arial"/>
-        </w:rPr>
-        <w:t xml:space="preserve">OK enough documentation… </w:t>
-      </w:r>
-      <w:r>
-        <w:rPr>
-          <w:rFonts w:ascii="Arial" w:hAnsi="Arial" w:cs="Arial"/>
-        </w:rPr>
-        <w:t xml:space="preserve">lets </w:t>
+      <w:del w:id="16" w:author="Greg Landry" w:date="2018-03-29T15:59:00Z">
+        <w:r>
+          <w:rPr>
+            <w:rFonts w:ascii="Arial" w:hAnsi="Arial" w:cs="Arial"/>
+          </w:rPr>
+          <w:delText>What t</w:delText>
+        </w:r>
+      </w:del>
+      <w:ins w:id="17" w:author="Greg Landry" w:date="2018-03-29T15:59:00Z">
+        <w:r>
+          <w:rPr>
+            <w:rFonts w:ascii="Arial" w:hAnsi="Arial" w:cs="Arial"/>
+          </w:rPr>
+          <w:t>T</w:t>
+        </w:r>
+      </w:ins>
+      <w:r>
+        <w:rPr>
+          <w:rFonts w:ascii="Arial" w:hAnsi="Arial" w:cs="Arial"/>
+        </w:rPr>
+        <w:t>his says that if I read the 8-bit value in I2C Register 0</w:t>
+      </w:r>
+      <w:ins w:id="18" w:author="Greg Landry" w:date="2018-03-29T15:59:00Z">
+        <w:r>
+          <w:rPr>
+            <w:rFonts w:ascii="Arial" w:hAnsi="Arial" w:cs="Arial"/>
+          </w:rPr>
+          <w:t>,</w:t>
+        </w:r>
+      </w:ins>
+      <w:r>
+        <w:rPr>
+          <w:rFonts w:ascii="Arial" w:hAnsi="Arial" w:cs="Arial"/>
+        </w:rPr>
+        <w:t xml:space="preserve"> I should get 11010001 also known as </w:t>
+      </w:r>
+      <w:ins w:id="19" w:author="Greg Landry" w:date="2018-03-29T16:02:00Z">
+        <w:r>
+          <w:rPr>
+            <w:rFonts w:ascii="Arial" w:hAnsi="Arial" w:cs="Arial"/>
+          </w:rPr>
+          <w:t>0x</w:t>
+        </w:r>
+      </w:ins>
+      <w:r>
+        <w:rPr>
+          <w:rFonts w:ascii="Arial" w:hAnsi="Arial" w:cs="Arial"/>
+        </w:rPr>
+        <w:t xml:space="preserve">D1… </w:t>
+      </w:r>
+      <w:r>
+        <w:rPr>
+          <w:rFonts w:ascii="Arial" w:hAnsi="Arial" w:cs="Arial"/>
+        </w:rPr>
+        <w:t xml:space="preserve">But what is the address of the chip?  Scan a little bit further down in the datasheet and </w:t>
+      </w:r>
+      <w:proofErr w:type="spellStart"/>
+      <w:r>
+        <w:rPr>
+          <w:rFonts w:ascii="Arial" w:hAnsi="Arial" w:cs="Arial"/>
+        </w:rPr>
+        <w:t>lookey</w:t>
+      </w:r>
+      <w:proofErr w:type="spellEnd"/>
+      <w:r>
+        <w:rPr>
+          <w:rFonts w:ascii="Arial" w:hAnsi="Arial" w:cs="Arial"/>
+        </w:rPr>
+        <w:t xml:space="preserve"> there</w:t>
+      </w:r>
+      <w:del w:id="20" w:author="Greg Landry" w:date="2018-03-29T15:59:00Z">
+        <w:r>
+          <w:rPr>
+            <w:rFonts w:ascii="Arial" w:hAnsi="Arial" w:cs="Arial"/>
+          </w:rPr>
+          <w:delText>..</w:delText>
+        </w:r>
+      </w:del>
+      <w:ins w:id="21" w:author="Greg Landry" w:date="2018-03-29T15:59:00Z">
+        <w:r>
+          <w:rPr>
+            <w:rFonts w:ascii="Arial" w:hAnsi="Arial" w:cs="Arial"/>
+          </w:rPr>
+          <w:t>…</w:t>
+        </w:r>
+      </w:ins>
+      <w:r>
+        <w:rPr>
+          <w:rFonts w:ascii="Arial" w:hAnsi="Arial" w:cs="Arial"/>
+        </w:rPr>
+        <w:t xml:space="preserve"> on page 90 I find the I2C address of the chip is 0x68.</w:t>
+      </w:r>
+    </w:p>
+    <w:p>
+      <w:pPr>
+        <w:pStyle w:val="NormalWeb"/>
+        <w:rPr>
+          <w:rFonts w:ascii="Arial" w:hAnsi="Arial" w:cs="Arial"/>
+        </w:rPr>
+      </w:pPr>
+      <w:r>
+        <w:rPr>
+          <w:rFonts w:ascii="Arial" w:hAnsi="Arial" w:cs="Arial"/>
+        </w:rPr>
+        <w:t>OK</w:t>
+      </w:r>
+      <w:ins w:id="22" w:author="Greg Landry" w:date="2018-03-29T15:59:00Z">
+        <w:r>
+          <w:rPr>
+            <w:rFonts w:ascii="Arial" w:hAnsi="Arial" w:cs="Arial"/>
+          </w:rPr>
+          <w:t>,</w:t>
+        </w:r>
+      </w:ins>
+      <w:r>
+        <w:rPr>
+          <w:rFonts w:ascii="Arial" w:hAnsi="Arial" w:cs="Arial"/>
+        </w:rPr>
+        <w:t xml:space="preserve"> enough documentation… </w:t>
+      </w:r>
+      <w:r>
+        <w:rPr>
+          <w:rFonts w:ascii="Arial" w:hAnsi="Arial" w:cs="Arial"/>
+        </w:rPr>
+        <w:t>let</w:t>
+      </w:r>
+      <w:ins w:id="23" w:author="Greg Landry" w:date="2018-03-29T15:59:00Z">
+        <w:r>
+          <w:rPr>
+            <w:rFonts w:ascii="Arial" w:hAnsi="Arial" w:cs="Arial"/>
+          </w:rPr>
+          <w:t>'</w:t>
+        </w:r>
+      </w:ins>
+      <w:r>
+        <w:rPr>
+          <w:rFonts w:ascii="Arial" w:hAnsi="Arial" w:cs="Arial"/>
+        </w:rPr>
+        <w:t xml:space="preserve">s </w:t>
       </w:r>
       <w:r>
         <w:rPr>
@@ -193,25 +565,203 @@
         <w:rPr>
           <w:rFonts w:ascii="Arial" w:hAnsi="Arial" w:cs="Arial"/>
         </w:rPr>
-        <w:t>click a</w:t>
-      </w:r>
-      <w:r>
-        <w:rPr>
-          <w:rFonts w:ascii="Arial" w:hAnsi="Arial" w:cs="Arial"/>
-        </w:rPr>
-        <w:t xml:space="preserve">ttach to the kitprog… then press list devices.  Lookey there D0/68 shows up. The list devices </w:t>
-      </w:r>
-      <w:r>
-        <w:rPr>
-          <w:rFonts w:ascii="Arial" w:hAnsi="Arial" w:cs="Arial"/>
-        </w:rPr>
-        <w:t xml:space="preserve">but </w:t>
-      </w:r>
-      <w:r>
-        <w:rPr>
-          <w:rFonts w:ascii="Arial" w:hAnsi="Arial" w:cs="Arial"/>
-        </w:rPr>
-        <w:t>sends out all the I2C addresses and see who answers back.</w:t>
+        <w:t xml:space="preserve">click </w:t>
+      </w:r>
+      <w:ins w:id="24" w:author="Greg Landry" w:date="2018-03-29T16:01:00Z">
+        <w:r>
+          <w:rPr>
+            <w:rFonts w:ascii="Arial" w:hAnsi="Arial" w:cs="Arial"/>
+          </w:rPr>
+          <w:t xml:space="preserve">to </w:t>
+        </w:r>
+      </w:ins>
+      <w:r>
+        <w:rPr>
+          <w:rFonts w:ascii="Arial" w:hAnsi="Arial" w:cs="Arial"/>
+        </w:rPr>
+        <w:t>a</w:t>
+      </w:r>
+      <w:r>
+        <w:rPr>
+          <w:rFonts w:ascii="Arial" w:hAnsi="Arial" w:cs="Arial"/>
+        </w:rPr>
+        <w:t xml:space="preserve">ttach to the </w:t>
+      </w:r>
+      <w:proofErr w:type="spellStart"/>
+      <w:ins w:id="25" w:author="Greg Landry" w:date="2018-03-29T16:00:00Z">
+        <w:r>
+          <w:rPr>
+            <w:rFonts w:ascii="Arial" w:hAnsi="Arial" w:cs="Arial"/>
+          </w:rPr>
+          <w:t>K</w:t>
+        </w:r>
+      </w:ins>
+      <w:del w:id="26" w:author="Greg Landry" w:date="2018-03-29T16:00:00Z">
+        <w:r>
+          <w:rPr>
+            <w:rFonts w:ascii="Arial" w:hAnsi="Arial" w:cs="Arial"/>
+          </w:rPr>
+          <w:delText>k</w:delText>
+        </w:r>
+      </w:del>
+      <w:r>
+        <w:rPr>
+          <w:rFonts w:ascii="Arial" w:hAnsi="Arial" w:cs="Arial"/>
+        </w:rPr>
+        <w:t>itprog</w:t>
+      </w:r>
+      <w:proofErr w:type="spellEnd"/>
+      <w:r>
+        <w:rPr>
+          <w:rFonts w:ascii="Arial" w:hAnsi="Arial" w:cs="Arial"/>
+        </w:rPr>
+        <w:t xml:space="preserve">… then press </w:t>
+      </w:r>
+      <w:del w:id="27" w:author="Greg Landry" w:date="2018-03-29T16:02:00Z">
+        <w:r>
+          <w:rPr>
+            <w:rFonts w:ascii="Arial" w:hAnsi="Arial" w:cs="Arial"/>
+          </w:rPr>
+          <w:delText>list devices</w:delText>
+        </w:r>
+      </w:del>
+      <w:ins w:id="28" w:author="Greg Landry" w:date="2018-03-29T16:02:00Z">
+        <w:r>
+          <w:rPr>
+            <w:rFonts w:ascii="Arial" w:hAnsi="Arial" w:cs="Arial"/>
+          </w:rPr>
+          <w:t>the List button</w:t>
+        </w:r>
+      </w:ins>
+      <w:r>
+        <w:rPr>
+          <w:rFonts w:ascii="Arial" w:hAnsi="Arial" w:cs="Arial"/>
+        </w:rPr>
+        <w:t xml:space="preserve">.  </w:t>
+      </w:r>
+      <w:del w:id="29" w:author="Greg Landry" w:date="2018-03-29T16:02:00Z">
+        <w:r>
+          <w:rPr>
+            <w:rFonts w:ascii="Arial" w:hAnsi="Arial" w:cs="Arial"/>
+          </w:rPr>
+          <w:delText xml:space="preserve">Lookey there </w:delText>
+        </w:r>
+      </w:del>
+      <w:ins w:id="30" w:author="Greg Landry" w:date="2018-03-29T16:02:00Z">
+        <w:r>
+          <w:rPr>
+            <w:rFonts w:ascii="Arial" w:hAnsi="Arial" w:cs="Arial"/>
+          </w:rPr>
+          <w:t xml:space="preserve">A device for </w:t>
+        </w:r>
+      </w:ins>
+      <w:r>
+        <w:rPr>
+          <w:rFonts w:ascii="Arial" w:hAnsi="Arial" w:cs="Arial"/>
+        </w:rPr>
+        <w:t xml:space="preserve">D0/68 shows up. The </w:t>
+      </w:r>
+      <w:ins w:id="31" w:author="Greg Landry" w:date="2018-03-29T16:03:00Z">
+        <w:r>
+          <w:rPr>
+            <w:rFonts w:ascii="Arial" w:hAnsi="Arial" w:cs="Arial"/>
+          </w:rPr>
+          <w:t>L</w:t>
+        </w:r>
+      </w:ins>
+      <w:del w:id="32" w:author="Greg Landry" w:date="2018-03-29T16:03:00Z">
+        <w:r>
+          <w:rPr>
+            <w:rFonts w:ascii="Arial" w:hAnsi="Arial" w:cs="Arial"/>
+          </w:rPr>
+          <w:delText>l</w:delText>
+        </w:r>
+      </w:del>
+      <w:r>
+        <w:rPr>
+          <w:rFonts w:ascii="Arial" w:hAnsi="Arial" w:cs="Arial"/>
+        </w:rPr>
+        <w:t>ist</w:t>
+      </w:r>
+      <w:del w:id="33" w:author="Greg Landry" w:date="2018-03-29T16:03:00Z">
+        <w:r>
+          <w:rPr>
+            <w:rFonts w:ascii="Arial" w:hAnsi="Arial" w:cs="Arial"/>
+          </w:rPr>
+          <w:delText xml:space="preserve"> devices</w:delText>
+        </w:r>
+      </w:del>
+      <w:r>
+        <w:rPr>
+          <w:rFonts w:ascii="Arial" w:hAnsi="Arial" w:cs="Arial"/>
+        </w:rPr>
+        <w:t xml:space="preserve"> </w:t>
+      </w:r>
+      <w:ins w:id="34" w:author="Greg Landry" w:date="2018-03-29T16:00:00Z">
+        <w:r>
+          <w:rPr>
+            <w:rFonts w:ascii="Arial" w:hAnsi="Arial" w:cs="Arial"/>
+          </w:rPr>
+          <w:t xml:space="preserve">button </w:t>
+        </w:r>
+      </w:ins>
+      <w:del w:id="35" w:author="Greg Landry" w:date="2018-03-29T16:00:00Z">
+        <w:r>
+          <w:rPr>
+            <w:rFonts w:ascii="Arial" w:hAnsi="Arial" w:cs="Arial"/>
+          </w:rPr>
+          <w:delText xml:space="preserve">but </w:delText>
+        </w:r>
+      </w:del>
+      <w:r>
+        <w:rPr>
+          <w:rFonts w:ascii="Arial" w:hAnsi="Arial" w:cs="Arial"/>
+        </w:rPr>
+        <w:t xml:space="preserve">sends out all </w:t>
+      </w:r>
+      <w:ins w:id="36" w:author="Greg Landry" w:date="2018-03-29T16:03:00Z">
+        <w:r>
+          <w:rPr>
+            <w:rFonts w:ascii="Arial" w:hAnsi="Arial" w:cs="Arial"/>
+          </w:rPr>
+          <w:t>possible</w:t>
+        </w:r>
+      </w:ins>
+      <w:del w:id="37" w:author="Greg Landry" w:date="2018-03-29T16:03:00Z">
+        <w:r>
+          <w:rPr>
+            <w:rFonts w:ascii="Arial" w:hAnsi="Arial" w:cs="Arial"/>
+          </w:rPr>
+          <w:delText>the</w:delText>
+        </w:r>
+      </w:del>
+      <w:r>
+        <w:rPr>
+          <w:rFonts w:ascii="Arial" w:hAnsi="Arial" w:cs="Arial"/>
+        </w:rPr>
+        <w:t xml:space="preserve"> I2C addresses and </w:t>
+      </w:r>
+      <w:ins w:id="38" w:author="Greg Landry" w:date="2018-03-29T16:01:00Z">
+        <w:r>
+          <w:rPr>
+            <w:rFonts w:ascii="Arial" w:hAnsi="Arial" w:cs="Arial"/>
+          </w:rPr>
+          <w:t>listens for</w:t>
+        </w:r>
+      </w:ins>
+      <w:del w:id="39" w:author="Greg Landry" w:date="2018-03-29T16:01:00Z">
+        <w:r>
+          <w:rPr>
+            <w:rFonts w:ascii="Arial" w:hAnsi="Arial" w:cs="Arial"/>
+          </w:rPr>
+          <w:delText>see</w:delText>
+        </w:r>
+      </w:del>
+      <w:r>
+        <w:rPr>
+          <w:rFonts w:ascii="Arial" w:hAnsi="Arial" w:cs="Arial"/>
+        </w:rPr>
+        <w:t xml:space="preserve"> who answers back.</w:t>
       </w:r>
       <w:r>
         <w:rPr>
@@ -223,35 +773,185 @@
         <w:rPr>
           <w:rFonts w:ascii="Arial" w:hAnsi="Arial" w:cs="Arial"/>
         </w:rPr>
-        <w:t>.  Now lets see if the chipid register has the right value… lets write 68 0 then read 68 x stop … sure enough the chip respond back with D1.  That’s good.</w:t>
-      </w:r>
-    </w:p>
-    <w:p>
-      <w:pPr>
-        <w:pStyle w:val="NormalWeb"/>
-        <w:rPr>
-          <w:rFonts w:ascii="Arial" w:hAnsi="Arial" w:cs="Arial"/>
-        </w:rPr>
-      </w:pPr>
-      <w:r>
-        <w:rPr>
-          <w:rFonts w:ascii="Arial" w:hAnsi="Arial" w:cs="Arial"/>
-        </w:rPr>
-        <w:t>Now all I need to do is develop a driver that knows how to read and write all of those register…. No just joking.  If you look back on the Bosch website you will see that they provide a link to github …. Which has a nice C-Driver.  Sweet.</w:t>
-      </w:r>
-    </w:p>
-    <w:p>
-      <w:pPr>
-        <w:pStyle w:val="NormalWeb"/>
-        <w:rPr>
-          <w:rFonts w:ascii="Arial" w:hAnsi="Arial" w:cs="Arial"/>
-        </w:rPr>
-      </w:pPr>
-      <w:r>
-        <w:rPr>
-          <w:rFonts w:ascii="Arial" w:hAnsi="Arial" w:cs="Arial"/>
-        </w:rPr>
-        <w:t xml:space="preserve">All right lets start this thing by creating a new </w:t>
+        <w:t>.  Now let</w:t>
+      </w:r>
+      <w:ins w:id="40" w:author="Greg Landry" w:date="2018-03-29T16:01:00Z">
+        <w:r>
+          <w:rPr>
+            <w:rFonts w:ascii="Arial" w:hAnsi="Arial" w:cs="Arial"/>
+          </w:rPr>
+          <w:t>'</w:t>
+        </w:r>
+      </w:ins>
+      <w:r>
+        <w:rPr>
+          <w:rFonts w:ascii="Arial" w:hAnsi="Arial" w:cs="Arial"/>
+        </w:rPr>
+        <w:t>s see if the chip</w:t>
+      </w:r>
+      <w:ins w:id="41" w:author="Greg Landry" w:date="2018-03-29T16:01:00Z">
+        <w:r>
+          <w:rPr>
+            <w:rFonts w:ascii="Arial" w:hAnsi="Arial" w:cs="Arial"/>
+          </w:rPr>
+          <w:t xml:space="preserve"> ID</w:t>
+        </w:r>
+      </w:ins>
+      <w:del w:id="42" w:author="Greg Landry" w:date="2018-03-29T16:01:00Z">
+        <w:r>
+          <w:rPr>
+            <w:rFonts w:ascii="Arial" w:hAnsi="Arial" w:cs="Arial"/>
+          </w:rPr>
+          <w:delText>id</w:delText>
+        </w:r>
+      </w:del>
+      <w:r>
+        <w:rPr>
+          <w:rFonts w:ascii="Arial" w:hAnsi="Arial" w:cs="Arial"/>
+        </w:rPr>
+        <w:t xml:space="preserve"> register has the right value… let</w:t>
+      </w:r>
+      <w:ins w:id="43" w:author="Greg Landry" w:date="2018-03-29T16:01:00Z">
+        <w:r>
+          <w:rPr>
+            <w:rFonts w:ascii="Arial" w:hAnsi="Arial" w:cs="Arial"/>
+          </w:rPr>
+          <w:t>'</w:t>
+        </w:r>
+      </w:ins>
+      <w:r>
+        <w:rPr>
+          <w:rFonts w:ascii="Arial" w:hAnsi="Arial" w:cs="Arial"/>
+        </w:rPr>
+        <w:t>s write 68 0 then read 68 x stop … sure enough the chip respond</w:t>
+      </w:r>
+      <w:ins w:id="44" w:author="Greg Landry" w:date="2018-03-29T16:01:00Z">
+        <w:r>
+          <w:rPr>
+            <w:rFonts w:ascii="Arial" w:hAnsi="Arial" w:cs="Arial"/>
+          </w:rPr>
+          <w:t>s</w:t>
+        </w:r>
+      </w:ins>
+      <w:r>
+        <w:rPr>
+          <w:rFonts w:ascii="Arial" w:hAnsi="Arial" w:cs="Arial"/>
+        </w:rPr>
+        <w:t xml:space="preserve"> back with D1.  That’s good.</w:t>
+      </w:r>
+    </w:p>
+    <w:p>
+      <w:pPr>
+        <w:pStyle w:val="NormalWeb"/>
+        <w:rPr>
+          <w:rFonts w:ascii="Arial" w:hAnsi="Arial" w:cs="Arial"/>
+        </w:rPr>
+      </w:pPr>
+      <w:r>
+        <w:rPr>
+          <w:rFonts w:ascii="Arial" w:hAnsi="Arial" w:cs="Arial"/>
+        </w:rPr>
+        <w:t xml:space="preserve">Now all I need to do is develop a driver that knows how to read and write </w:t>
+      </w:r>
+      <w:proofErr w:type="gramStart"/>
+      <w:r>
+        <w:rPr>
+          <w:rFonts w:ascii="Arial" w:hAnsi="Arial" w:cs="Arial"/>
+        </w:rPr>
+        <w:t>all of</w:t>
+      </w:r>
+      <w:proofErr w:type="gramEnd"/>
+      <w:r>
+        <w:rPr>
+          <w:rFonts w:ascii="Arial" w:hAnsi="Arial" w:cs="Arial"/>
+        </w:rPr>
+        <w:t xml:space="preserve"> those register</w:t>
+      </w:r>
+      <w:ins w:id="45" w:author="Greg Landry" w:date="2018-03-29T16:03:00Z">
+        <w:r>
+          <w:rPr>
+            <w:rFonts w:ascii="Arial" w:hAnsi="Arial" w:cs="Arial"/>
+          </w:rPr>
+          <w:t>s</w:t>
+        </w:r>
+      </w:ins>
+      <w:r>
+        <w:rPr>
+          <w:rFonts w:ascii="Arial" w:hAnsi="Arial" w:cs="Arial"/>
+        </w:rPr>
+        <w:t xml:space="preserve">…. No just joking.  If you look back on the Bosch website you will see that they provide a link to </w:t>
+      </w:r>
+      <w:ins w:id="46" w:author="Greg Landry" w:date="2018-03-29T16:03:00Z">
+        <w:r>
+          <w:rPr>
+            <w:rFonts w:ascii="Arial" w:hAnsi="Arial" w:cs="Arial"/>
+          </w:rPr>
+          <w:t>G</w:t>
+        </w:r>
+      </w:ins>
+      <w:del w:id="47" w:author="Greg Landry" w:date="2018-03-29T16:03:00Z">
+        <w:r>
+          <w:rPr>
+            <w:rFonts w:ascii="Arial" w:hAnsi="Arial" w:cs="Arial"/>
+          </w:rPr>
+          <w:delText>g</w:delText>
+        </w:r>
+      </w:del>
+      <w:r>
+        <w:rPr>
+          <w:rFonts w:ascii="Arial" w:hAnsi="Arial" w:cs="Arial"/>
+        </w:rPr>
+        <w:t>it</w:t>
+      </w:r>
+      <w:ins w:id="48" w:author="Greg Landry" w:date="2018-03-29T16:03:00Z">
+        <w:r>
+          <w:rPr>
+            <w:rFonts w:ascii="Arial" w:hAnsi="Arial" w:cs="Arial"/>
+          </w:rPr>
+          <w:t>H</w:t>
+        </w:r>
+      </w:ins>
+      <w:del w:id="49" w:author="Greg Landry" w:date="2018-03-29T16:03:00Z">
+        <w:r>
+          <w:rPr>
+            <w:rFonts w:ascii="Arial" w:hAnsi="Arial" w:cs="Arial"/>
+          </w:rPr>
+          <w:delText>h</w:delText>
+        </w:r>
+      </w:del>
+      <w:r>
+        <w:rPr>
+          <w:rFonts w:ascii="Arial" w:hAnsi="Arial" w:cs="Arial"/>
+        </w:rPr>
+        <w:t>ub …. Which has a nice C-Driver.  Sweet.</w:t>
+      </w:r>
+    </w:p>
+    <w:p>
+      <w:pPr>
+        <w:pStyle w:val="NormalWeb"/>
+        <w:rPr>
+          <w:rFonts w:ascii="Arial" w:hAnsi="Arial" w:cs="Arial"/>
+        </w:rPr>
+      </w:pPr>
+      <w:r>
+        <w:rPr>
+          <w:rFonts w:ascii="Arial" w:hAnsi="Arial" w:cs="Arial"/>
+        </w:rPr>
+        <w:t>All right let</w:t>
+      </w:r>
+      <w:ins w:id="50" w:author="Greg Landry" w:date="2018-03-29T16:03:00Z">
+        <w:r>
+          <w:rPr>
+            <w:rFonts w:ascii="Arial" w:hAnsi="Arial" w:cs="Arial"/>
+          </w:rPr>
+          <w:t>'</w:t>
+        </w:r>
+      </w:ins>
+      <w:r>
+        <w:rPr>
+          <w:rFonts w:ascii="Arial" w:hAnsi="Arial" w:cs="Arial"/>
+        </w:rPr>
+        <w:t xml:space="preserve">s start this thing by creating a new </w:t>
       </w:r>
       <w:r>
         <w:rPr>
@@ -263,7 +963,21 @@
         <w:rPr>
           <w:rFonts w:ascii="Arial" w:hAnsi="Arial" w:cs="Arial"/>
         </w:rPr>
-        <w:t>I2C component in our schematic.  Then drag in the UART component.</w:t>
+        <w:t>I2C component in</w:t>
+      </w:r>
+      <w:ins w:id="51" w:author="Greg Landry" w:date="2018-03-29T16:03:00Z">
+        <w:r>
+          <w:rPr>
+            <w:rFonts w:ascii="Arial" w:hAnsi="Arial" w:cs="Arial"/>
+          </w:rPr>
+          <w:t>to</w:t>
+        </w:r>
+      </w:ins>
+      <w:r>
+        <w:rPr>
+          <w:rFonts w:ascii="Arial" w:hAnsi="Arial" w:cs="Arial"/>
+        </w:rPr>
+        <w:t xml:space="preserve"> our schematic.  Then drag in the UART component.</w:t>
       </w:r>
       <w:r>
         <w:rPr>
@@ -275,41 +989,261 @@
         <w:rPr>
           <w:rFonts w:ascii="Arial" w:hAnsi="Arial" w:cs="Arial"/>
         </w:rPr>
-        <w:t>Next Ill set the pins, P6[0] &amp; P6[1] for the I2C… and P5[0] and P5</w:t>
-      </w:r>
-      <w:r>
-        <w:rPr>
-          <w:rFonts w:ascii="Arial" w:hAnsi="Arial" w:cs="Arial"/>
-        </w:rPr>
-        <w:t>[1] for the UART.  Then Ill go to the build setting and turn on STDIO and FreeRTOS … next Ill run generate application to assemble all of the firmware into a project.</w:t>
-      </w:r>
-    </w:p>
-    <w:p>
-      <w:pPr>
-        <w:pStyle w:val="NormalWeb"/>
-        <w:rPr>
-          <w:rFonts w:ascii="Arial" w:hAnsi="Arial" w:cs="Arial"/>
-        </w:rPr>
-      </w:pPr>
-      <w:r>
-        <w:rPr>
-          <w:rFonts w:ascii="Arial" w:hAnsi="Arial" w:cs="Arial"/>
-        </w:rPr>
-        <w:t>Once that is done I need to modify FreeRTOS.h to get rid of the warning and increase the size of the heap.</w:t>
-      </w:r>
-    </w:p>
-    <w:p>
-      <w:pPr>
-        <w:pStyle w:val="NormalWeb"/>
-        <w:rPr>
-          <w:rFonts w:ascii="Arial" w:hAnsi="Arial" w:cs="Arial"/>
-        </w:rPr>
-      </w:pPr>
-      <w:r>
-        <w:rPr>
-          <w:rFonts w:ascii="Arial" w:hAnsi="Arial" w:cs="Arial"/>
-        </w:rPr>
-        <w:t>Now I need to fix up stdio_user.h so I can printf… ill include project.h and update the two macros to uart_</w:t>
+        <w:t>Next</w:t>
+      </w:r>
+      <w:ins w:id="52" w:author="Greg Landry" w:date="2018-03-29T16:12:00Z">
+        <w:r>
+          <w:rPr>
+            <w:rFonts w:ascii="Arial" w:hAnsi="Arial" w:cs="Arial"/>
+          </w:rPr>
+          <w:t>,</w:t>
+        </w:r>
+      </w:ins>
+      <w:r>
+        <w:rPr>
+          <w:rFonts w:ascii="Arial" w:hAnsi="Arial" w:cs="Arial"/>
+        </w:rPr>
+        <w:t xml:space="preserve"> I</w:t>
+      </w:r>
+      <w:ins w:id="53" w:author="Greg Landry" w:date="2018-03-29T16:03:00Z">
+        <w:r>
+          <w:rPr>
+            <w:rFonts w:ascii="Arial" w:hAnsi="Arial" w:cs="Arial"/>
+          </w:rPr>
+          <w:t>'</w:t>
+        </w:r>
+      </w:ins>
+      <w:r>
+        <w:rPr>
+          <w:rFonts w:ascii="Arial" w:hAnsi="Arial" w:cs="Arial"/>
+        </w:rPr>
+        <w:t xml:space="preserve">ll </w:t>
+      </w:r>
+      <w:del w:id="54" w:author="Greg Landry" w:date="2018-03-29T16:03:00Z">
+        <w:r>
+          <w:rPr>
+            <w:rFonts w:ascii="Arial" w:hAnsi="Arial" w:cs="Arial"/>
+          </w:rPr>
+          <w:delText xml:space="preserve">set </w:delText>
+        </w:r>
+      </w:del>
+      <w:ins w:id="55" w:author="Greg Landry" w:date="2018-03-29T16:03:00Z">
+        <w:r>
+          <w:rPr>
+            <w:rFonts w:ascii="Arial" w:hAnsi="Arial" w:cs="Arial"/>
+          </w:rPr>
+          <w:t xml:space="preserve">assign </w:t>
+        </w:r>
+      </w:ins>
+      <w:r>
+        <w:rPr>
+          <w:rFonts w:ascii="Arial" w:hAnsi="Arial" w:cs="Arial"/>
+        </w:rPr>
+        <w:t>the pins, P6[0] &amp; P6[1] for the I2C… and P5[0] and P5</w:t>
+      </w:r>
+      <w:r>
+        <w:rPr>
+          <w:rFonts w:ascii="Arial" w:hAnsi="Arial" w:cs="Arial"/>
+        </w:rPr>
+        <w:t>[1] for the UART.  Then I</w:t>
+      </w:r>
+      <w:ins w:id="56" w:author="Greg Landry" w:date="2018-03-29T16:04:00Z">
+        <w:r>
+          <w:rPr>
+            <w:rFonts w:ascii="Arial" w:hAnsi="Arial" w:cs="Arial"/>
+          </w:rPr>
+          <w:t>'</w:t>
+        </w:r>
+      </w:ins>
+      <w:r>
+        <w:rPr>
+          <w:rFonts w:ascii="Arial" w:hAnsi="Arial" w:cs="Arial"/>
+        </w:rPr>
+        <w:t>ll go to the build setting</w:t>
+      </w:r>
+      <w:ins w:id="57" w:author="Greg Landry" w:date="2018-03-29T16:04:00Z">
+        <w:r>
+          <w:rPr>
+            <w:rFonts w:ascii="Arial" w:hAnsi="Arial" w:cs="Arial"/>
+          </w:rPr>
+          <w:t>s</w:t>
+        </w:r>
+      </w:ins>
+      <w:r>
+        <w:rPr>
+          <w:rFonts w:ascii="Arial" w:hAnsi="Arial" w:cs="Arial"/>
+        </w:rPr>
+        <w:t xml:space="preserve"> and turn on STDIO and </w:t>
+      </w:r>
+      <w:proofErr w:type="spellStart"/>
+      <w:r>
+        <w:rPr>
+          <w:rFonts w:ascii="Arial" w:hAnsi="Arial" w:cs="Arial"/>
+        </w:rPr>
+        <w:t>FreeRTOS</w:t>
+      </w:r>
+      <w:proofErr w:type="spellEnd"/>
+      <w:r>
+        <w:rPr>
+          <w:rFonts w:ascii="Arial" w:hAnsi="Arial" w:cs="Arial"/>
+        </w:rPr>
+        <w:t xml:space="preserve"> … next I</w:t>
+      </w:r>
+      <w:ins w:id="58" w:author="Greg Landry" w:date="2018-03-29T16:04:00Z">
+        <w:r>
+          <w:rPr>
+            <w:rFonts w:ascii="Arial" w:hAnsi="Arial" w:cs="Arial"/>
+          </w:rPr>
+          <w:t>'</w:t>
+        </w:r>
+      </w:ins>
+      <w:r>
+        <w:rPr>
+          <w:rFonts w:ascii="Arial" w:hAnsi="Arial" w:cs="Arial"/>
+        </w:rPr>
+        <w:t xml:space="preserve">ll run generate application to assemble </w:t>
+      </w:r>
+      <w:proofErr w:type="gramStart"/>
+      <w:r>
+        <w:rPr>
+          <w:rFonts w:ascii="Arial" w:hAnsi="Arial" w:cs="Arial"/>
+        </w:rPr>
+        <w:t>all of</w:t>
+      </w:r>
+      <w:proofErr w:type="gramEnd"/>
+      <w:r>
+        <w:rPr>
+          <w:rFonts w:ascii="Arial" w:hAnsi="Arial" w:cs="Arial"/>
+        </w:rPr>
+        <w:t xml:space="preserve"> the firmware into a project.</w:t>
+      </w:r>
+    </w:p>
+    <w:p>
+      <w:pPr>
+        <w:pStyle w:val="NormalWeb"/>
+        <w:rPr>
+          <w:rFonts w:ascii="Arial" w:hAnsi="Arial" w:cs="Arial"/>
+        </w:rPr>
+      </w:pPr>
+      <w:r>
+        <w:rPr>
+          <w:rFonts w:ascii="Arial" w:hAnsi="Arial" w:cs="Arial"/>
+        </w:rPr>
+        <w:t xml:space="preserve">Once that is done I need to modify </w:t>
+      </w:r>
+      <w:proofErr w:type="spellStart"/>
+      <w:r>
+        <w:rPr>
+          <w:rFonts w:ascii="Arial" w:hAnsi="Arial" w:cs="Arial"/>
+        </w:rPr>
+        <w:t>FreeRTOS.h</w:t>
+      </w:r>
+      <w:proofErr w:type="spellEnd"/>
+      <w:r>
+        <w:rPr>
+          <w:rFonts w:ascii="Arial" w:hAnsi="Arial" w:cs="Arial"/>
+        </w:rPr>
+        <w:t xml:space="preserve"> to get rid of the warning and increase the size of the heap.</w:t>
+      </w:r>
+    </w:p>
+    <w:p>
+      <w:pPr>
+        <w:pStyle w:val="NormalWeb"/>
+        <w:rPr>
+          <w:rFonts w:ascii="Arial" w:hAnsi="Arial" w:cs="Arial"/>
+        </w:rPr>
+      </w:pPr>
+      <w:r>
+        <w:rPr>
+          <w:rFonts w:ascii="Arial" w:hAnsi="Arial" w:cs="Arial"/>
+        </w:rPr>
+        <w:t xml:space="preserve">Now I need to fix up </w:t>
+      </w:r>
+      <w:proofErr w:type="spellStart"/>
+      <w:r>
+        <w:rPr>
+          <w:rFonts w:ascii="Arial" w:hAnsi="Arial" w:cs="Arial"/>
+        </w:rPr>
+        <w:t>stdio_user.h</w:t>
+      </w:r>
+      <w:proofErr w:type="spellEnd"/>
+      <w:r>
+        <w:rPr>
+          <w:rFonts w:ascii="Arial" w:hAnsi="Arial" w:cs="Arial"/>
+        </w:rPr>
+        <w:t xml:space="preserve"> so I can </w:t>
+      </w:r>
+      <w:proofErr w:type="spellStart"/>
+      <w:r>
+        <w:rPr>
+          <w:rFonts w:ascii="Arial" w:hAnsi="Arial" w:cs="Arial"/>
+        </w:rPr>
+        <w:t>printf</w:t>
+      </w:r>
+      <w:proofErr w:type="spellEnd"/>
+      <w:r>
+        <w:rPr>
+          <w:rFonts w:ascii="Arial" w:hAnsi="Arial" w:cs="Arial"/>
+        </w:rPr>
+        <w:t xml:space="preserve">… </w:t>
+      </w:r>
+      <w:ins w:id="59" w:author="Greg Landry" w:date="2018-03-29T16:04:00Z">
+        <w:r>
+          <w:rPr>
+            <w:rFonts w:ascii="Arial" w:hAnsi="Arial" w:cs="Arial"/>
+          </w:rPr>
+          <w:t>I'</w:t>
+        </w:r>
+      </w:ins>
+      <w:del w:id="60" w:author="Greg Landry" w:date="2018-03-29T16:04:00Z">
+        <w:r>
+          <w:rPr>
+            <w:rFonts w:ascii="Arial" w:hAnsi="Arial" w:cs="Arial"/>
+          </w:rPr>
+          <w:delText>i</w:delText>
+        </w:r>
+      </w:del>
+      <w:r>
+        <w:rPr>
+          <w:rFonts w:ascii="Arial" w:hAnsi="Arial" w:cs="Arial"/>
+        </w:rPr>
+        <w:t xml:space="preserve">ll include </w:t>
+      </w:r>
+      <w:proofErr w:type="spellStart"/>
+      <w:r>
+        <w:rPr>
+          <w:rFonts w:ascii="Arial" w:hAnsi="Arial" w:cs="Arial"/>
+        </w:rPr>
+        <w:t>project.h</w:t>
+      </w:r>
+      <w:proofErr w:type="spellEnd"/>
+      <w:r>
+        <w:rPr>
+          <w:rFonts w:ascii="Arial" w:hAnsi="Arial" w:cs="Arial"/>
+        </w:rPr>
+        <w:t xml:space="preserve"> and update the two macros to </w:t>
+      </w:r>
+      <w:del w:id="61" w:author="Greg Landry" w:date="2018-03-29T16:04:00Z">
+        <w:r>
+          <w:rPr>
+            <w:rFonts w:ascii="Arial" w:hAnsi="Arial" w:cs="Arial"/>
+          </w:rPr>
+          <w:delText>uart</w:delText>
+        </w:r>
+      </w:del>
+      <w:ins w:id="62" w:author="Greg Landry" w:date="2018-03-29T16:04:00Z">
+        <w:r>
+          <w:rPr>
+            <w:rFonts w:ascii="Arial" w:hAnsi="Arial" w:cs="Arial"/>
+          </w:rPr>
+          <w:t>UART</w:t>
+        </w:r>
+      </w:ins>
+      <w:r>
+        <w:rPr>
+          <w:rFonts w:ascii="Arial" w:hAnsi="Arial" w:cs="Arial"/>
+        </w:rPr>
+        <w:t>_</w:t>
       </w:r>
       <w:r>
         <w:rPr>
@@ -317,17 +1251,41 @@
         </w:rPr>
         <w:t>1_</w:t>
       </w:r>
-      <w:r>
-        <w:rPr>
-          <w:rFonts w:ascii="Arial" w:hAnsi="Arial" w:cs="Arial"/>
-        </w:rPr>
-        <w:t>hw</w:t>
-      </w:r>
-      <w:r>
-        <w:rPr>
-          <w:rFonts w:ascii="Arial" w:hAnsi="Arial" w:cs="Arial"/>
-        </w:rPr>
-        <w:t xml:space="preserve"> … all right we are cooking with gas...</w:t>
+      <w:ins w:id="63" w:author="Greg Landry" w:date="2018-03-29T16:04:00Z">
+        <w:r>
+          <w:rPr>
+            <w:rFonts w:ascii="Arial" w:hAnsi="Arial" w:cs="Arial"/>
+          </w:rPr>
+          <w:t>HW</w:t>
+        </w:r>
+      </w:ins>
+      <w:del w:id="64" w:author="Greg Landry" w:date="2018-03-29T16:04:00Z">
+        <w:r>
+          <w:rPr>
+            <w:rFonts w:ascii="Arial" w:hAnsi="Arial" w:cs="Arial"/>
+          </w:rPr>
+          <w:delText>hw</w:delText>
+        </w:r>
+      </w:del>
+      <w:r>
+        <w:rPr>
+          <w:rFonts w:ascii="Arial" w:hAnsi="Arial" w:cs="Arial"/>
+        </w:rPr>
+        <w:t xml:space="preserve"> … all right </w:t>
+      </w:r>
+      <w:ins w:id="65" w:author="Greg Landry" w:date="2018-03-29T16:04:00Z">
+        <w:r>
+          <w:rPr>
+            <w:rFonts w:ascii="Arial" w:hAnsi="Arial" w:cs="Arial"/>
+          </w:rPr>
+          <w:t xml:space="preserve">now </w:t>
+        </w:r>
+      </w:ins>
+      <w:r>
+        <w:rPr>
+          <w:rFonts w:ascii="Arial" w:hAnsi="Arial" w:cs="Arial"/>
+        </w:rPr>
+        <w:t>we are cooking with gas...</w:t>
       </w:r>
     </w:p>
     <w:p>
@@ -342,28 +1300,134 @@
           <w:rFonts w:ascii="Arial" w:hAnsi="Arial" w:cs="Arial"/>
         </w:rPr>
         <w:lastRenderedPageBreak/>
-        <w:t xml:space="preserve">In order to use the Bosch driver the first thing to do is download it into my workspace by opening up a terminal, CD-ing to my workspace … then running git clone </w:t>
-      </w:r>
-      <w:r>
-        <w:rPr>
-          <w:rFonts w:ascii="Arial" w:hAnsi="Arial" w:cs="Arial"/>
-        </w:rPr>
-        <w:t>git@github.com:BoschSensortec/BMI160_driver.git</w:t>
-      </w:r>
-    </w:p>
-    <w:p>
-      <w:pPr>
-        <w:pStyle w:val="NormalWeb"/>
-        <w:rPr>
-          <w:rFonts w:ascii="Arial" w:hAnsi="Arial" w:cs="Arial"/>
-        </w:rPr>
-      </w:pPr>
-      <w:r>
-        <w:rPr>
-          <w:rFonts w:ascii="Arial" w:hAnsi="Arial" w:cs="Arial"/>
-        </w:rPr>
-        <w:t>I am running this on a mac… so I have git built in… but if you are running on a PC you can use Cygwin to git… or you can download a zip file</w:t>
-      </w:r>
+        <w:t>In order to use the Bosch driver</w:t>
+      </w:r>
+      <w:ins w:id="66" w:author="Greg Landry" w:date="2018-03-29T16:04:00Z">
+        <w:r>
+          <w:rPr>
+            <w:rFonts w:ascii="Arial" w:hAnsi="Arial" w:cs="Arial"/>
+          </w:rPr>
+          <w:t>,</w:t>
+        </w:r>
+      </w:ins>
+      <w:r>
+        <w:rPr>
+          <w:rFonts w:ascii="Arial" w:hAnsi="Arial" w:cs="Arial"/>
+        </w:rPr>
+        <w:t xml:space="preserve"> the first thing to do is download it into my workspace by opening up a terminal, CD-</w:t>
+      </w:r>
+      <w:proofErr w:type="spellStart"/>
+      <w:r>
+        <w:rPr>
+          <w:rFonts w:ascii="Arial" w:hAnsi="Arial" w:cs="Arial"/>
+        </w:rPr>
+        <w:t>ing</w:t>
+      </w:r>
+      <w:proofErr w:type="spellEnd"/>
+      <w:r>
+        <w:rPr>
+          <w:rFonts w:ascii="Arial" w:hAnsi="Arial" w:cs="Arial"/>
+        </w:rPr>
+        <w:t xml:space="preserve"> to my workspace … then running git clone </w:t>
+      </w:r>
+      <w:proofErr w:type="spellStart"/>
+      <w:proofErr w:type="gramStart"/>
+      <w:r>
+        <w:rPr>
+          <w:rFonts w:ascii="Arial" w:hAnsi="Arial" w:cs="Arial"/>
+        </w:rPr>
+        <w:t>git@github.com:BoschSensortec</w:t>
+      </w:r>
+      <w:proofErr w:type="spellEnd"/>
+      <w:r>
+        <w:rPr>
+          <w:rFonts w:ascii="Arial" w:hAnsi="Arial" w:cs="Arial"/>
+        </w:rPr>
+        <w:t>/BMI160_driver.git</w:t>
+      </w:r>
+      <w:proofErr w:type="gramEnd"/>
+    </w:p>
+    <w:p>
+      <w:pPr>
+        <w:pStyle w:val="NormalWeb"/>
+        <w:rPr>
+          <w:rFonts w:ascii="Arial" w:hAnsi="Arial" w:cs="Arial"/>
+        </w:rPr>
+      </w:pPr>
+      <w:del w:id="67" w:author="Greg Landry" w:date="2018-03-29T16:34:00Z">
+        <w:r>
+          <w:rPr>
+            <w:rFonts w:ascii="Arial" w:hAnsi="Arial" w:cs="Arial"/>
+          </w:rPr>
+          <w:delText>I am running this on a mac… so I have git built in</w:delText>
+        </w:r>
+      </w:del>
+      <w:ins w:id="68" w:author="Greg Landry" w:date="2018-03-29T16:34:00Z">
+        <w:r>
+          <w:rPr>
+            <w:rFonts w:ascii="Arial" w:hAnsi="Arial" w:cs="Arial"/>
+          </w:rPr>
+          <w:t>If you are running on a Mac you have git built in</w:t>
+        </w:r>
+      </w:ins>
+      <w:r>
+        <w:rPr>
+          <w:rFonts w:ascii="Arial" w:hAnsi="Arial" w:cs="Arial"/>
+        </w:rPr>
+        <w:t xml:space="preserve">… but if you are running on a PC you can </w:t>
+      </w:r>
+      <w:ins w:id="69" w:author="Greg Landry" w:date="2018-03-29T16:05:00Z">
+        <w:r>
+          <w:rPr>
+            <w:rFonts w:ascii="Arial" w:hAnsi="Arial" w:cs="Arial"/>
+          </w:rPr>
+          <w:t>install git</w:t>
+        </w:r>
+      </w:ins>
+      <w:ins w:id="70" w:author="Greg Landry" w:date="2018-03-29T16:33:00Z">
+        <w:r>
+          <w:rPr>
+            <w:rFonts w:ascii="Arial" w:hAnsi="Arial" w:cs="Arial"/>
+          </w:rPr>
+          <w:t xml:space="preserve"> for Windows</w:t>
+        </w:r>
+      </w:ins>
+      <w:ins w:id="71" w:author="Greg Landry" w:date="2018-03-29T16:05:00Z">
+        <w:r>
+          <w:rPr>
+            <w:rFonts w:ascii="Arial" w:hAnsi="Arial" w:cs="Arial"/>
+          </w:rPr>
+          <w:t xml:space="preserve">, you can </w:t>
+        </w:r>
+      </w:ins>
+      <w:r>
+        <w:rPr>
+          <w:rFonts w:ascii="Arial" w:hAnsi="Arial" w:cs="Arial"/>
+        </w:rPr>
+        <w:t xml:space="preserve">use Cygwin to </w:t>
+      </w:r>
+      <w:ins w:id="72" w:author="Greg Landry" w:date="2018-03-29T16:05:00Z">
+        <w:r>
+          <w:rPr>
+            <w:rFonts w:ascii="Arial" w:hAnsi="Arial" w:cs="Arial"/>
+          </w:rPr>
+          <w:t xml:space="preserve">run </w:t>
+        </w:r>
+      </w:ins>
+      <w:r>
+        <w:rPr>
+          <w:rFonts w:ascii="Arial" w:hAnsi="Arial" w:cs="Arial"/>
+        </w:rPr>
+        <w:t>git… or you can download a zip file</w:t>
+      </w:r>
+      <w:ins w:id="73" w:author="Greg Landry" w:date="2018-03-29T16:05:00Z">
+        <w:r>
+          <w:rPr>
+            <w:rFonts w:ascii="Arial" w:hAnsi="Arial" w:cs="Arial"/>
+          </w:rPr>
+          <w:t>.</w:t>
+        </w:r>
+      </w:ins>
     </w:p>
     <w:p>
       <w:pPr>
@@ -382,7 +1446,21 @@
         <w:rPr>
           <w:rFonts w:ascii="Arial" w:hAnsi="Arial" w:cs="Arial"/>
         </w:rPr>
-        <w:t>I need to tell the compiler where it can find the include files.  To that I:</w:t>
+        <w:t xml:space="preserve">I need to tell the compiler where it can find the include files.  To </w:t>
+      </w:r>
+      <w:ins w:id="74" w:author="Greg Landry" w:date="2018-03-29T16:05:00Z">
+        <w:r>
+          <w:rPr>
+            <w:rFonts w:ascii="Arial" w:hAnsi="Arial" w:cs="Arial"/>
+          </w:rPr>
+          <w:t xml:space="preserve">do </w:t>
+        </w:r>
+      </w:ins>
+      <w:r>
+        <w:rPr>
+          <w:rFonts w:ascii="Arial" w:hAnsi="Arial" w:cs="Arial"/>
+        </w:rPr>
+        <w:t>that I:</w:t>
       </w:r>
     </w:p>
     <w:p>
@@ -436,7 +1514,29 @@
         <w:rPr>
           <w:rFonts w:ascii="Arial" w:hAnsi="Arial" w:cs="Arial"/>
         </w:rPr>
-        <w:t>Then compiler</w:t>
+        <w:t xml:space="preserve">Then </w:t>
+      </w:r>
+      <w:ins w:id="75" w:author="Greg Landry" w:date="2018-03-29T16:13:00Z">
+        <w:r>
+          <w:rPr>
+            <w:rFonts w:ascii="Arial" w:hAnsi="Arial" w:cs="Arial"/>
+          </w:rPr>
+          <w:t>C</w:t>
+        </w:r>
+      </w:ins>
+      <w:del w:id="76" w:author="Greg Landry" w:date="2018-03-29T16:13:00Z">
+        <w:r>
+          <w:rPr>
+            <w:rFonts w:ascii="Arial" w:hAnsi="Arial" w:cs="Arial"/>
+          </w:rPr>
+          <w:delText>c</w:delText>
+        </w:r>
+      </w:del>
+      <w:r>
+        <w:rPr>
+          <w:rFonts w:ascii="Arial" w:hAnsi="Arial" w:cs="Arial"/>
+        </w:rPr>
+        <w:t>ompiler</w:t>
       </w:r>
     </w:p>
     <w:p>
@@ -454,7 +1554,29 @@
         <w:rPr>
           <w:rFonts w:ascii="Arial" w:hAnsi="Arial" w:cs="Arial"/>
         </w:rPr>
-        <w:t>Then general</w:t>
+        <w:t xml:space="preserve">Then </w:t>
+      </w:r>
+      <w:ins w:id="77" w:author="Greg Landry" w:date="2018-03-29T16:13:00Z">
+        <w:r>
+          <w:rPr>
+            <w:rFonts w:ascii="Arial" w:hAnsi="Arial" w:cs="Arial"/>
+          </w:rPr>
+          <w:t>G</w:t>
+        </w:r>
+      </w:ins>
+      <w:del w:id="78" w:author="Greg Landry" w:date="2018-03-29T16:13:00Z">
+        <w:r>
+          <w:rPr>
+            <w:rFonts w:ascii="Arial" w:hAnsi="Arial" w:cs="Arial"/>
+          </w:rPr>
+          <w:delText>g</w:delText>
+        </w:r>
+      </w:del>
+      <w:r>
+        <w:rPr>
+          <w:rFonts w:ascii="Arial" w:hAnsi="Arial" w:cs="Arial"/>
+        </w:rPr>
+        <w:t>eneral</w:t>
       </w:r>
     </w:p>
     <w:p>
@@ -490,8 +1612,30 @@
         <w:rPr>
           <w:rFonts w:ascii="Arial" w:hAnsi="Arial" w:cs="Arial"/>
         </w:rPr>
-        <w:t>Press the dot dot dot</w:t>
-      </w:r>
+        <w:t xml:space="preserve">Press the dot </w:t>
+      </w:r>
+      <w:proofErr w:type="spellStart"/>
+      <w:r>
+        <w:rPr>
+          <w:rFonts w:ascii="Arial" w:hAnsi="Arial" w:cs="Arial"/>
+        </w:rPr>
+        <w:t>dot</w:t>
+      </w:r>
+      <w:proofErr w:type="spellEnd"/>
+      <w:r>
+        <w:rPr>
+          <w:rFonts w:ascii="Arial" w:hAnsi="Arial" w:cs="Arial"/>
+        </w:rPr>
+        <w:t xml:space="preserve"> </w:t>
+      </w:r>
+      <w:proofErr w:type="spellStart"/>
+      <w:r>
+        <w:rPr>
+          <w:rFonts w:ascii="Arial" w:hAnsi="Arial" w:cs="Arial"/>
+        </w:rPr>
+        <w:t>dot</w:t>
+      </w:r>
+      <w:proofErr w:type="spellEnd"/>
     </w:p>
     <w:p>
       <w:pPr>
@@ -526,7 +1670,71 @@
         <w:rPr>
           <w:rFonts w:ascii="Arial" w:hAnsi="Arial" w:cs="Arial"/>
         </w:rPr>
-        <w:t>Then naviage to the include path… which will be dot dot BMI160 driver</w:t>
+        <w:t>Then navi</w:t>
+      </w:r>
+      <w:ins w:id="79" w:author="Greg Landry" w:date="2018-03-29T16:05:00Z">
+        <w:r>
+          <w:rPr>
+            <w:rFonts w:ascii="Arial" w:hAnsi="Arial" w:cs="Arial"/>
+          </w:rPr>
+          <w:t>g</w:t>
+        </w:r>
+      </w:ins>
+      <w:r>
+        <w:rPr>
+          <w:rFonts w:ascii="Arial" w:hAnsi="Arial" w:cs="Arial"/>
+        </w:rPr>
+        <w:t>a</w:t>
+      </w:r>
+      <w:ins w:id="80" w:author="Greg Landry" w:date="2018-03-29T16:05:00Z">
+        <w:r>
+          <w:rPr>
+            <w:rFonts w:ascii="Arial" w:hAnsi="Arial" w:cs="Arial"/>
+          </w:rPr>
+          <w:t>t</w:t>
+        </w:r>
+      </w:ins>
+      <w:del w:id="81" w:author="Greg Landry" w:date="2018-03-29T16:05:00Z">
+        <w:r>
+          <w:rPr>
+            <w:rFonts w:ascii="Arial" w:hAnsi="Arial" w:cs="Arial"/>
+          </w:rPr>
+          <w:delText>g</w:delText>
+        </w:r>
+      </w:del>
+      <w:r>
+        <w:rPr>
+          <w:rFonts w:ascii="Arial" w:hAnsi="Arial" w:cs="Arial"/>
+        </w:rPr>
+        <w:t xml:space="preserve">e to the include path… which will be dot </w:t>
+      </w:r>
+      <w:proofErr w:type="spellStart"/>
+      <w:r>
+        <w:rPr>
+          <w:rFonts w:ascii="Arial" w:hAnsi="Arial" w:cs="Arial"/>
+        </w:rPr>
+        <w:t>dot</w:t>
+      </w:r>
+      <w:proofErr w:type="spellEnd"/>
+      <w:r>
+        <w:rPr>
+          <w:rFonts w:ascii="Arial" w:hAnsi="Arial" w:cs="Arial"/>
+        </w:rPr>
+        <w:t xml:space="preserve"> </w:t>
+      </w:r>
+      <w:ins w:id="82" w:author="Greg Landry" w:date="2018-03-29T16:14:00Z">
+        <w:r>
+          <w:rPr>
+            <w:rFonts w:ascii="Arial" w:hAnsi="Arial" w:cs="Arial"/>
+          </w:rPr>
+          <w:t xml:space="preserve">backslash </w:t>
+        </w:r>
+      </w:ins>
+      <w:r>
+        <w:rPr>
+          <w:rFonts w:ascii="Arial" w:hAnsi="Arial" w:cs="Arial"/>
+        </w:rPr>
+        <w:t>BMI160 driver</w:t>
       </w:r>
     </w:p>
     <w:p>
@@ -578,8 +1786,44 @@
         <w:rPr>
           <w:rFonts w:ascii="Arial" w:hAnsi="Arial" w:cs="Arial"/>
         </w:rPr>
-        <w:t>First, Ill click on the CM4 and select add new folder … Ill call it Bosch</w:t>
-      </w:r>
+        <w:t>First, I</w:t>
+      </w:r>
+      <w:ins w:id="83" w:author="Greg Landry" w:date="2018-03-29T16:05:00Z">
+        <w:r>
+          <w:rPr>
+            <w:rFonts w:ascii="Arial" w:hAnsi="Arial" w:cs="Arial"/>
+          </w:rPr>
+          <w:t>'</w:t>
+        </w:r>
+      </w:ins>
+      <w:r>
+        <w:rPr>
+          <w:rFonts w:ascii="Arial" w:hAnsi="Arial" w:cs="Arial"/>
+        </w:rPr>
+        <w:t>ll click on the CM4 and select add new folder … I</w:t>
+      </w:r>
+      <w:ins w:id="84" w:author="Greg Landry" w:date="2018-03-29T16:05:00Z">
+        <w:r>
+          <w:rPr>
+            <w:rFonts w:ascii="Arial" w:hAnsi="Arial" w:cs="Arial"/>
+          </w:rPr>
+          <w:t>'</w:t>
+        </w:r>
+      </w:ins>
+      <w:r>
+        <w:rPr>
+          <w:rFonts w:ascii="Arial" w:hAnsi="Arial" w:cs="Arial"/>
+        </w:rPr>
+        <w:t>ll call it Bosch</w:t>
+      </w:r>
+      <w:ins w:id="85" w:author="Greg Landry" w:date="2018-03-29T16:05:00Z">
+        <w:r>
+          <w:rPr>
+            <w:rFonts w:ascii="Arial" w:hAnsi="Arial" w:cs="Arial"/>
+          </w:rPr>
+          <w:t>.</w:t>
+        </w:r>
+      </w:ins>
     </w:p>
     <w:p>
       <w:pPr>
@@ -604,13 +1848,63 @@
         <w:rPr>
           <w:rFonts w:ascii="Arial" w:hAnsi="Arial" w:cs="Arial"/>
         </w:rPr>
-        <w:t>add existing item… navigate to the right folder on my disk… then select the two dot hs and the dot c</w:t>
-      </w:r>
-      <w:r>
-        <w:rPr>
-          <w:rFonts w:ascii="Arial" w:hAnsi="Arial" w:cs="Arial"/>
-        </w:rPr>
-        <w:t xml:space="preserve"> … this gets the files to be part of my project.</w:t>
+        <w:t xml:space="preserve">add existing item… navigate to the right folder on my disk… then select the two </w:t>
+      </w:r>
+      <w:proofErr w:type="gramStart"/>
+      <w:r>
+        <w:rPr>
+          <w:rFonts w:ascii="Arial" w:hAnsi="Arial" w:cs="Arial"/>
+        </w:rPr>
+        <w:t>dot</w:t>
+      </w:r>
+      <w:proofErr w:type="gramEnd"/>
+      <w:r>
+        <w:rPr>
+          <w:rFonts w:ascii="Arial" w:hAnsi="Arial" w:cs="Arial"/>
+        </w:rPr>
+        <w:t xml:space="preserve"> </w:t>
+      </w:r>
+      <w:del w:id="86" w:author="Greg Landry" w:date="2018-03-29T16:05:00Z">
+        <w:r>
+          <w:rPr>
+            <w:rFonts w:ascii="Arial" w:hAnsi="Arial" w:cs="Arial"/>
+          </w:rPr>
+          <w:delText xml:space="preserve">hs </w:delText>
+        </w:r>
+      </w:del>
+      <w:ins w:id="87" w:author="Greg Landry" w:date="2018-03-29T16:05:00Z">
+        <w:r>
+          <w:rPr>
+            <w:rFonts w:ascii="Arial" w:hAnsi="Arial" w:cs="Arial"/>
+          </w:rPr>
+          <w:t xml:space="preserve">h files </w:t>
+        </w:r>
+      </w:ins>
+      <w:r>
+        <w:rPr>
+          <w:rFonts w:ascii="Arial" w:hAnsi="Arial" w:cs="Arial"/>
+        </w:rPr>
+        <w:t>and the dot c</w:t>
+      </w:r>
+      <w:r>
+        <w:rPr>
+          <w:rFonts w:ascii="Arial" w:hAnsi="Arial" w:cs="Arial"/>
+        </w:rPr>
+        <w:t xml:space="preserve"> </w:t>
+      </w:r>
+      <w:ins w:id="88" w:author="Greg Landry" w:date="2018-03-29T16:06:00Z">
+        <w:r>
+          <w:rPr>
+            <w:rFonts w:ascii="Arial" w:hAnsi="Arial" w:cs="Arial"/>
+          </w:rPr>
+          <w:t>file</w:t>
+        </w:r>
+      </w:ins>
+      <w:r>
+        <w:rPr>
+          <w:rFonts w:ascii="Arial" w:hAnsi="Arial" w:cs="Arial"/>
+        </w:rPr>
+        <w:t>… this gets the files to be part of my project.</w:t>
       </w:r>
     </w:p>
     <w:p>
@@ -630,7 +1924,49 @@
         <w:rPr>
           <w:rFonts w:ascii="Arial" w:hAnsi="Arial" w:cs="Arial"/>
         </w:rPr>
-        <w:t>o to the main_cm4.c … at the top add includes for FreeRTOS.h, task.h stdio and the bmi160.h</w:t>
+        <w:t xml:space="preserve">o to the main_cm4.c … at the top add includes for </w:t>
+      </w:r>
+      <w:proofErr w:type="spellStart"/>
+      <w:r>
+        <w:rPr>
+          <w:rFonts w:ascii="Arial" w:hAnsi="Arial" w:cs="Arial"/>
+        </w:rPr>
+        <w:t>FreeRTOS.h</w:t>
+      </w:r>
+      <w:proofErr w:type="spellEnd"/>
+      <w:r>
+        <w:rPr>
+          <w:rFonts w:ascii="Arial" w:hAnsi="Arial" w:cs="Arial"/>
+        </w:rPr>
+        <w:t xml:space="preserve">, </w:t>
+      </w:r>
+      <w:proofErr w:type="spellStart"/>
+      <w:r>
+        <w:rPr>
+          <w:rFonts w:ascii="Arial" w:hAnsi="Arial" w:cs="Arial"/>
+        </w:rPr>
+        <w:t>task.h</w:t>
+      </w:r>
+      <w:proofErr w:type="spellEnd"/>
+      <w:r>
+        <w:rPr>
+          <w:rFonts w:ascii="Arial" w:hAnsi="Arial" w:cs="Arial"/>
+        </w:rPr>
+        <w:t xml:space="preserve"> </w:t>
+      </w:r>
+      <w:proofErr w:type="spellStart"/>
+      <w:r>
+        <w:rPr>
+          <w:rFonts w:ascii="Arial" w:hAnsi="Arial" w:cs="Arial"/>
+        </w:rPr>
+        <w:t>stdio</w:t>
+      </w:r>
+      <w:proofErr w:type="spellEnd"/>
+      <w:r>
+        <w:rPr>
+          <w:rFonts w:ascii="Arial" w:hAnsi="Arial" w:cs="Arial"/>
+        </w:rPr>
+        <w:t xml:space="preserve"> and the bmi160.h</w:t>
       </w:r>
     </w:p>
     <w:p>
@@ -650,8 +1986,30 @@
         <w:rPr>
           <w:rFonts w:ascii="Arial" w:hAnsi="Arial" w:cs="Arial"/>
         </w:rPr>
-        <w:t>variable of type struct bmi160_dev which Ill call bmi160Dev.  This structure is used as the interface to your specific BMI160</w:t>
-      </w:r>
+        <w:t>variable of type struct bmi160_dev which I</w:t>
+      </w:r>
+      <w:ins w:id="89" w:author="Greg Landry" w:date="2018-03-29T16:06:00Z">
+        <w:r>
+          <w:rPr>
+            <w:rFonts w:ascii="Arial" w:hAnsi="Arial" w:cs="Arial"/>
+          </w:rPr>
+          <w:t>'</w:t>
+        </w:r>
+      </w:ins>
+      <w:r>
+        <w:rPr>
+          <w:rFonts w:ascii="Arial" w:hAnsi="Arial" w:cs="Arial"/>
+        </w:rPr>
+        <w:t>ll call bmi160Dev.  This structure is used as the interface to your specific BMI160</w:t>
+      </w:r>
+      <w:ins w:id="90" w:author="Greg Landry" w:date="2018-03-29T16:06:00Z">
+        <w:r>
+          <w:rPr>
+            <w:rFonts w:ascii="Arial" w:hAnsi="Arial" w:cs="Arial"/>
+          </w:rPr>
+          <w:t>.</w:t>
+        </w:r>
+      </w:ins>
     </w:p>
     <w:p>
       <w:pPr>
@@ -678,21 +2036,86 @@
         <w:rPr>
           <w:rFonts w:ascii="Arial" w:hAnsi="Arial" w:cs="Arial"/>
         </w:rPr>
-        <w:t>Obviously, you can type this code from my screen… or if I were you I would go get it out of my PSOC Creator workspace.  But its your choice.</w:t>
-      </w:r>
-    </w:p>
-    <w:p>
-      <w:pPr>
-        <w:pStyle w:val="NormalWeb"/>
-        <w:rPr>
-          <w:rFonts w:ascii="Arial" w:hAnsi="Arial" w:cs="Arial"/>
-        </w:rPr>
-      </w:pPr>
-      <w:r>
-        <w:rPr>
-          <w:rFonts w:ascii="Arial" w:hAnsi="Arial" w:cs="Arial"/>
-        </w:rPr>
-        <w:t>First the burst write.  It takes 4 arguments.  The I2C address, the register you want to write, the data you want to write and finally the number of bytes you want to write.  Ok this is pretty easy.</w:t>
+        <w:t xml:space="preserve">Obviously, you can type this code from my screen… or if I were you I would go get it out of my </w:t>
+      </w:r>
+      <w:del w:id="91" w:author="Greg Landry" w:date="2018-03-29T16:06:00Z">
+        <w:r>
+          <w:rPr>
+            <w:rFonts w:ascii="Arial" w:hAnsi="Arial" w:cs="Arial"/>
+          </w:rPr>
+          <w:delText xml:space="preserve">PSOC </w:delText>
+        </w:r>
+      </w:del>
+      <w:ins w:id="92" w:author="Greg Landry" w:date="2018-03-29T16:06:00Z">
+        <w:r>
+          <w:rPr>
+            <w:rFonts w:ascii="Arial" w:hAnsi="Arial" w:cs="Arial"/>
+          </w:rPr>
+          <w:t xml:space="preserve">PSoC </w:t>
+        </w:r>
+      </w:ins>
+      <w:r>
+        <w:rPr>
+          <w:rFonts w:ascii="Arial" w:hAnsi="Arial" w:cs="Arial"/>
+        </w:rPr>
+        <w:t>Creator workspace.  But it</w:t>
+      </w:r>
+      <w:ins w:id="93" w:author="Greg Landry" w:date="2018-03-29T16:06:00Z">
+        <w:r>
+          <w:rPr>
+            <w:rFonts w:ascii="Arial" w:hAnsi="Arial" w:cs="Arial"/>
+          </w:rPr>
+          <w:t>'</w:t>
+        </w:r>
+      </w:ins>
+      <w:r>
+        <w:rPr>
+          <w:rFonts w:ascii="Arial" w:hAnsi="Arial" w:cs="Arial"/>
+        </w:rPr>
+        <w:t>s your choice.</w:t>
+      </w:r>
+    </w:p>
+    <w:p>
+      <w:pPr>
+        <w:pStyle w:val="NormalWeb"/>
+        <w:rPr>
+          <w:rFonts w:ascii="Arial" w:hAnsi="Arial" w:cs="Arial"/>
+        </w:rPr>
+      </w:pPr>
+      <w:r>
+        <w:rPr>
+          <w:rFonts w:ascii="Arial" w:hAnsi="Arial" w:cs="Arial"/>
+        </w:rPr>
+        <w:lastRenderedPageBreak/>
+        <w:t xml:space="preserve">First the burst </w:t>
+      </w:r>
+      <w:proofErr w:type="gramStart"/>
+      <w:r>
+        <w:rPr>
+          <w:rFonts w:ascii="Arial" w:hAnsi="Arial" w:cs="Arial"/>
+        </w:rPr>
+        <w:t>write</w:t>
+      </w:r>
+      <w:proofErr w:type="gramEnd"/>
+      <w:r>
+        <w:rPr>
+          <w:rFonts w:ascii="Arial" w:hAnsi="Arial" w:cs="Arial"/>
+        </w:rPr>
+        <w:t xml:space="preserve">.  It takes 4 arguments.  The I2C address, the register you want to write, the data you want to write and finally the number of bytes you want to write.  Ok this is </w:t>
+      </w:r>
+      <w:proofErr w:type="gramStart"/>
+      <w:r>
+        <w:rPr>
+          <w:rFonts w:ascii="Arial" w:hAnsi="Arial" w:cs="Arial"/>
+        </w:rPr>
+        <w:t>pretty easy</w:t>
+      </w:r>
+      <w:proofErr w:type="gramEnd"/>
+      <w:r>
+        <w:rPr>
+          <w:rFonts w:ascii="Arial" w:hAnsi="Arial" w:cs="Arial"/>
+        </w:rPr>
+        <w:t>.</w:t>
       </w:r>
     </w:p>
     <w:p>
@@ -710,7 +2133,6 @@
         <w:rPr>
           <w:rFonts w:ascii="Arial" w:hAnsi="Arial" w:cs="Arial"/>
         </w:rPr>
-        <w:lastRenderedPageBreak/>
         <w:t>Send a start using the PDL function Cy_SCB_I2CMasterSendStart</w:t>
       </w:r>
     </w:p>
@@ -725,11 +2147,43 @@
           <w:rFonts w:ascii="Arial" w:hAnsi="Arial" w:cs="Arial"/>
         </w:rPr>
       </w:pPr>
-      <w:r>
-        <w:rPr>
-          <w:rFonts w:ascii="Arial" w:hAnsi="Arial" w:cs="Arial"/>
-        </w:rPr>
-        <w:t>Now send the register you want to write</w:t>
+      <w:ins w:id="94" w:author="Greg Landry" w:date="2018-03-29T16:07:00Z">
+        <w:r>
+          <w:rPr>
+            <w:rFonts w:ascii="Arial" w:hAnsi="Arial" w:cs="Arial"/>
+          </w:rPr>
+          <w:t xml:space="preserve">Next </w:t>
+        </w:r>
+      </w:ins>
+      <w:del w:id="95" w:author="Greg Landry" w:date="2018-03-29T16:07:00Z">
+        <w:r>
+          <w:rPr>
+            <w:rFonts w:ascii="Arial" w:hAnsi="Arial" w:cs="Arial"/>
+          </w:rPr>
+          <w:delText xml:space="preserve">Now </w:delText>
+        </w:r>
+      </w:del>
+      <w:ins w:id="96" w:author="Greg Landry" w:date="2018-03-29T16:07:00Z">
+        <w:r>
+          <w:rPr>
+            <w:rFonts w:ascii="Arial" w:hAnsi="Arial" w:cs="Arial"/>
+          </w:rPr>
+          <w:t>s</w:t>
+        </w:r>
+      </w:ins>
+      <w:del w:id="97" w:author="Greg Landry" w:date="2018-03-29T16:07:00Z">
+        <w:r>
+          <w:rPr>
+            <w:rFonts w:ascii="Arial" w:hAnsi="Arial" w:cs="Arial"/>
+          </w:rPr>
+          <w:delText>s</w:delText>
+        </w:r>
+      </w:del>
+      <w:r>
+        <w:rPr>
+          <w:rFonts w:ascii="Arial" w:hAnsi="Arial" w:cs="Arial"/>
+        </w:rPr>
+        <w:t>end the register you want to write</w:t>
       </w:r>
     </w:p>
     <w:p>
@@ -759,8 +2213,16 @@
         <w:rPr>
           <w:rFonts w:ascii="Arial" w:hAnsi="Arial" w:cs="Arial"/>
         </w:rPr>
-        <w:t xml:space="preserve"> the bytes and write them using Cy_SCB_MasterWriteByte</w:t>
-      </w:r>
+        <w:t xml:space="preserve"> the bytes and write them using </w:t>
+      </w:r>
+      <w:proofErr w:type="spellStart"/>
+      <w:r>
+        <w:rPr>
+          <w:rFonts w:ascii="Arial" w:hAnsi="Arial" w:cs="Arial"/>
+        </w:rPr>
+        <w:t>Cy_SCB_MasterWriteByte</w:t>
+      </w:r>
+      <w:proofErr w:type="spellEnd"/>
     </w:p>
     <w:p>
       <w:pPr>
@@ -805,13 +2267,50 @@
         <w:rPr>
           <w:rFonts w:ascii="Arial" w:hAnsi="Arial" w:cs="Arial"/>
         </w:rPr>
-        <w:t>Now I need to create a function to initialize the chip.  Ill call it bmiInit.  This function will</w:t>
-      </w:r>
-    </w:p>
-    <w:p>
-      <w:pPr>
-        <w:pStyle w:val="NormalWeb"/>
-        <w:rPr>
+        <w:t>Now I need to create a function to initialize the chip.  I</w:t>
+      </w:r>
+      <w:ins w:id="98" w:author="Greg Landry" w:date="2018-03-29T16:07:00Z">
+        <w:r>
+          <w:rPr>
+            <w:rFonts w:ascii="Arial" w:hAnsi="Arial" w:cs="Arial"/>
+          </w:rPr>
+          <w:t>'</w:t>
+        </w:r>
+      </w:ins>
+      <w:r>
+        <w:rPr>
+          <w:rFonts w:ascii="Arial" w:hAnsi="Arial" w:cs="Arial"/>
+        </w:rPr>
+        <w:t xml:space="preserve">ll call it </w:t>
+      </w:r>
+      <w:proofErr w:type="spellStart"/>
+      <w:r>
+        <w:rPr>
+          <w:rFonts w:ascii="Arial" w:hAnsi="Arial" w:cs="Arial"/>
+        </w:rPr>
+        <w:t>bmiInit</w:t>
+      </w:r>
+      <w:proofErr w:type="spellEnd"/>
+      <w:r>
+        <w:rPr>
+          <w:rFonts w:ascii="Arial" w:hAnsi="Arial" w:cs="Arial"/>
+        </w:rPr>
+        <w:t>.  This function will</w:t>
+      </w:r>
+      <w:ins w:id="99" w:author="Greg Landry" w:date="2018-03-29T16:08:00Z">
+        <w:r>
+          <w:rPr>
+            <w:rFonts w:ascii="Arial" w:hAnsi="Arial" w:cs="Arial"/>
+          </w:rPr>
+          <w:t>:</w:t>
+        </w:r>
+      </w:ins>
+    </w:p>
+    <w:p>
+      <w:pPr>
+        <w:pStyle w:val="NormalWeb"/>
+        <w:rPr>
+          <w:del w:id="100" w:author="Greg Landry" w:date="2018-03-29T16:08:00Z"/>
           <w:rFonts w:ascii="Arial" w:hAnsi="Arial" w:cs="Arial"/>
         </w:rPr>
       </w:pPr>
@@ -821,19 +2320,126 @@
         </w:rPr>
         <w:t>Wait for 10ms for the BMI to boot</w:t>
       </w:r>
-    </w:p>
-    <w:p>
-      <w:pPr>
-        <w:pStyle w:val="NormalWeb"/>
-        <w:rPr>
-          <w:rFonts w:ascii="Arial" w:hAnsi="Arial" w:cs="Arial"/>
-        </w:rPr>
-      </w:pPr>
-      <w:r>
-        <w:rPr>
-          <w:rFonts w:ascii="Arial" w:hAnsi="Arial" w:cs="Arial"/>
-        </w:rPr>
-        <w:t xml:space="preserve">Then ill setup the BMI structure with a function pointer to the read … then the write … then the delay function… and </w:t>
+      <w:ins w:id="101" w:author="Greg Landry" w:date="2018-03-29T16:08:00Z">
+        <w:r>
+          <w:rPr>
+            <w:rFonts w:ascii="Arial" w:hAnsi="Arial" w:cs="Arial"/>
+          </w:rPr>
+          <w:t>.</w:t>
+        </w:r>
+      </w:ins>
+      <w:ins w:id="102" w:author="Greg Landry" w:date="2018-03-29T16:21:00Z">
+        <w:r>
+          <w:rPr>
+            <w:rFonts w:ascii="Arial" w:hAnsi="Arial" w:cs="Arial"/>
+          </w:rPr>
+          <w:t xml:space="preserve"> </w:t>
+        </w:r>
+        <w:r>
+          <w:rPr>
+            <w:rFonts w:ascii="Arial" w:hAnsi="Arial" w:cs="Arial"/>
+            <w:highlight w:val="yellow"/>
+            <w:rPrChange w:id="103" w:author="Greg Landry" w:date="2018-03-29T16:21:00Z">
+              <w:rPr>
+                <w:rFonts w:ascii="Arial" w:hAnsi="Arial" w:cs="Arial"/>
+              </w:rPr>
+            </w:rPrChange>
+          </w:rPr>
+          <w:t xml:space="preserve">(GJL: In the project this is </w:t>
+        </w:r>
+        <w:proofErr w:type="spellStart"/>
+        <w:proofErr w:type="gramStart"/>
+        <w:r>
+          <w:rPr>
+            <w:rFonts w:ascii="Arial" w:hAnsi="Arial" w:cs="Arial"/>
+            <w:highlight w:val="yellow"/>
+            <w:rPrChange w:id="104" w:author="Greg Landry" w:date="2018-03-29T16:21:00Z">
+              <w:rPr>
+                <w:rFonts w:ascii="Arial" w:hAnsi="Arial" w:cs="Arial"/>
+              </w:rPr>
+            </w:rPrChange>
+          </w:rPr>
+          <w:t>vTaskDelay</w:t>
+        </w:r>
+        <w:proofErr w:type="spellEnd"/>
+        <w:r>
+          <w:rPr>
+            <w:rFonts w:ascii="Arial" w:hAnsi="Arial" w:cs="Arial"/>
+            <w:highlight w:val="yellow"/>
+            <w:rPrChange w:id="105" w:author="Greg Landry" w:date="2018-03-29T16:21:00Z">
+              <w:rPr>
+                <w:rFonts w:ascii="Arial" w:hAnsi="Arial" w:cs="Arial"/>
+              </w:rPr>
+            </w:rPrChange>
+          </w:rPr>
+          <w:t>(</w:t>
+        </w:r>
+        <w:proofErr w:type="gramEnd"/>
+        <w:r>
+          <w:rPr>
+            <w:rFonts w:ascii="Arial" w:hAnsi="Arial" w:cs="Arial"/>
+            <w:highlight w:val="yellow"/>
+            <w:rPrChange w:id="106" w:author="Greg Landry" w:date="2018-03-29T16:21:00Z">
+              <w:rPr>
+                <w:rFonts w:ascii="Arial" w:hAnsi="Arial" w:cs="Arial"/>
+              </w:rPr>
+            </w:rPrChange>
+          </w:rPr>
+          <w:t>200))</w:t>
+        </w:r>
+      </w:ins>
+    </w:p>
+    <w:p>
+      <w:pPr>
+        <w:pStyle w:val="NormalWeb"/>
+        <w:rPr>
+          <w:ins w:id="107" w:author="Greg Landry" w:date="2018-03-29T16:08:00Z"/>
+          <w:rFonts w:ascii="Arial" w:hAnsi="Arial" w:cs="Arial"/>
+        </w:rPr>
+      </w:pPr>
+    </w:p>
+    <w:p>
+      <w:pPr>
+        <w:pStyle w:val="NormalWeb"/>
+        <w:rPr>
+          <w:rFonts w:ascii="Arial" w:hAnsi="Arial" w:cs="Arial"/>
+        </w:rPr>
+      </w:pPr>
+      <w:ins w:id="108" w:author="Greg Landry" w:date="2018-03-29T16:08:00Z">
+        <w:r>
+          <w:rPr>
+            <w:rFonts w:ascii="Arial" w:hAnsi="Arial" w:cs="Arial"/>
+          </w:rPr>
+          <w:t>T</w:t>
+        </w:r>
+      </w:ins>
+      <w:del w:id="109" w:author="Greg Landry" w:date="2018-03-29T16:08:00Z">
+        <w:r>
+          <w:rPr>
+            <w:rFonts w:ascii="Arial" w:hAnsi="Arial" w:cs="Arial"/>
+          </w:rPr>
+          <w:delText>T</w:delText>
+        </w:r>
+      </w:del>
+      <w:r>
+        <w:rPr>
+          <w:rFonts w:ascii="Arial" w:hAnsi="Arial" w:cs="Arial"/>
+        </w:rPr>
+        <w:t xml:space="preserve">hen </w:t>
+      </w:r>
+      <w:del w:id="110" w:author="Greg Landry" w:date="2018-03-29T16:08:00Z">
+        <w:r>
+          <w:rPr>
+            <w:rFonts w:ascii="Arial" w:hAnsi="Arial" w:cs="Arial"/>
+          </w:rPr>
+          <w:delText xml:space="preserve">ill </w:delText>
+        </w:r>
+      </w:del>
+      <w:r>
+        <w:rPr>
+          <w:rFonts w:ascii="Arial" w:hAnsi="Arial" w:cs="Arial"/>
+        </w:rPr>
+        <w:t xml:space="preserve">setup the BMI structure with a function pointer to the read … then the write … then the delay function… and </w:t>
       </w:r>
       <w:r>
         <w:rPr>
@@ -853,91 +2459,355 @@
         <w:rPr>
           <w:rFonts w:ascii="Arial" w:hAnsi="Arial" w:cs="Arial"/>
         </w:rPr>
-        <w:t>Once the structure is setup, then I can call the initaizliation function.</w:t>
-      </w:r>
-    </w:p>
-    <w:p>
-      <w:pPr>
-        <w:pStyle w:val="NormalWeb"/>
-        <w:rPr>
-          <w:rFonts w:ascii="Arial" w:hAnsi="Arial" w:cs="Arial"/>
-        </w:rPr>
-      </w:pPr>
-      <w:r>
-        <w:rPr>
-          <w:rFonts w:ascii="Arial" w:hAnsi="Arial" w:cs="Arial"/>
-        </w:rPr>
-        <w:t>Now I need to configure the chip… first Ill setup the GYRO, output data rate… range… and bandwidth.</w:t>
-      </w:r>
-    </w:p>
-    <w:p>
-      <w:pPr>
-        <w:pStyle w:val="NormalWeb"/>
-        <w:rPr>
-          <w:rFonts w:ascii="Arial" w:hAnsi="Arial" w:cs="Arial"/>
-        </w:rPr>
-      </w:pPr>
-      <w:r>
-        <w:rPr>
-          <w:rFonts w:ascii="Arial" w:hAnsi="Arial" w:cs="Arial"/>
-        </w:rPr>
-        <w:t xml:space="preserve">Ill put it in normal power mode…. </w:t>
-      </w:r>
-    </w:p>
-    <w:p>
-      <w:pPr>
-        <w:pStyle w:val="NormalWeb"/>
-        <w:rPr>
-          <w:rFonts w:ascii="Arial" w:hAnsi="Arial" w:cs="Arial"/>
-        </w:rPr>
-      </w:pPr>
-      <w:r>
-        <w:rPr>
-          <w:rFonts w:ascii="Arial" w:hAnsi="Arial" w:cs="Arial"/>
-        </w:rPr>
-        <w:t>Then I setup the accelerometer part of the chip… first the output data rate to 1600hz … then the range … bandwidth … and power mode.</w:t>
-      </w:r>
-    </w:p>
-    <w:p>
-      <w:pPr>
-        <w:pStyle w:val="NormalWeb"/>
-        <w:rPr>
-          <w:rFonts w:ascii="Arial" w:hAnsi="Arial" w:cs="Arial"/>
-        </w:rPr>
-      </w:pPr>
-      <w:r>
-        <w:rPr>
-          <w:rFonts w:ascii="Arial" w:hAnsi="Arial" w:cs="Arial"/>
-        </w:rPr>
-        <w:t>Next I call the function to set my configuration…. Finally wait 50ms for it to take effect.</w:t>
-      </w:r>
-    </w:p>
-    <w:p>
-      <w:pPr>
-        <w:pStyle w:val="NormalWeb"/>
-        <w:rPr>
-          <w:rFonts w:ascii="Arial" w:hAnsi="Arial" w:cs="Arial"/>
-        </w:rPr>
-      </w:pPr>
-      <w:r>
-        <w:rPr>
-          <w:rFonts w:ascii="Arial" w:hAnsi="Arial" w:cs="Arial"/>
-        </w:rPr>
-        <w:t>After all of this junk Im finally ready to get some acceleration numbers.  So ill create a task called motionTask.</w:t>
-      </w:r>
-    </w:p>
-    <w:p>
-      <w:pPr>
-        <w:pStyle w:val="NormalWeb"/>
-        <w:rPr>
-          <w:rFonts w:ascii="Arial" w:hAnsi="Arial" w:cs="Arial"/>
-        </w:rPr>
-      </w:pPr>
-      <w:r>
-        <w:rPr>
-          <w:rFonts w:ascii="Arial" w:hAnsi="Arial" w:cs="Arial"/>
-        </w:rPr>
-        <w:t>It will startup the I2C Master</w:t>
+        <w:t>Once the structure is setup,</w:t>
+      </w:r>
+      <w:del w:id="111" w:author="Greg Landry" w:date="2018-03-29T16:08:00Z">
+        <w:r>
+          <w:rPr>
+            <w:rFonts w:ascii="Arial" w:hAnsi="Arial" w:cs="Arial"/>
+          </w:rPr>
+          <w:delText xml:space="preserve"> then</w:delText>
+        </w:r>
+      </w:del>
+      <w:r>
+        <w:rPr>
+          <w:rFonts w:ascii="Arial" w:hAnsi="Arial" w:cs="Arial"/>
+        </w:rPr>
+        <w:t xml:space="preserve"> I can call the </w:t>
+      </w:r>
+      <w:del w:id="112" w:author="Greg Landry" w:date="2018-03-29T16:08:00Z">
+        <w:r>
+          <w:rPr>
+            <w:rFonts w:ascii="Arial" w:hAnsi="Arial" w:cs="Arial"/>
+          </w:rPr>
+          <w:delText>initaizliation</w:delText>
+        </w:r>
+      </w:del>
+      <w:ins w:id="113" w:author="Greg Landry" w:date="2018-03-29T16:08:00Z">
+        <w:r>
+          <w:rPr>
+            <w:rFonts w:ascii="Arial" w:hAnsi="Arial" w:cs="Arial"/>
+          </w:rPr>
+          <w:t>initialization</w:t>
+        </w:r>
+      </w:ins>
+      <w:r>
+        <w:rPr>
+          <w:rFonts w:ascii="Arial" w:hAnsi="Arial" w:cs="Arial"/>
+        </w:rPr>
+        <w:t xml:space="preserve"> function.</w:t>
+      </w:r>
+    </w:p>
+    <w:p>
+      <w:pPr>
+        <w:pStyle w:val="NormalWeb"/>
+        <w:rPr>
+          <w:rFonts w:ascii="Arial" w:hAnsi="Arial" w:cs="Arial"/>
+        </w:rPr>
+      </w:pPr>
+      <w:r>
+        <w:rPr>
+          <w:rFonts w:ascii="Arial" w:hAnsi="Arial" w:cs="Arial"/>
+        </w:rPr>
+        <w:t xml:space="preserve">Now I need to configure the </w:t>
+      </w:r>
+      <w:del w:id="114" w:author="Greg Landry" w:date="2018-03-29T16:08:00Z">
+        <w:r>
+          <w:rPr>
+            <w:rFonts w:ascii="Arial" w:hAnsi="Arial" w:cs="Arial"/>
+          </w:rPr>
+          <w:delText>chip</w:delText>
+        </w:r>
+      </w:del>
+      <w:ins w:id="115" w:author="Greg Landry" w:date="2018-03-29T16:08:00Z">
+        <w:r>
+          <w:rPr>
+            <w:rFonts w:ascii="Arial" w:hAnsi="Arial" w:cs="Arial"/>
+          </w:rPr>
+          <w:t>sensor</w:t>
+        </w:r>
+      </w:ins>
+      <w:r>
+        <w:rPr>
+          <w:rFonts w:ascii="Arial" w:hAnsi="Arial" w:cs="Arial"/>
+        </w:rPr>
+        <w:t>… first I</w:t>
+      </w:r>
+      <w:ins w:id="116" w:author="Greg Landry" w:date="2018-03-29T16:08:00Z">
+        <w:r>
+          <w:rPr>
+            <w:rFonts w:ascii="Arial" w:hAnsi="Arial" w:cs="Arial"/>
+          </w:rPr>
+          <w:t>'</w:t>
+        </w:r>
+      </w:ins>
+      <w:r>
+        <w:rPr>
+          <w:rFonts w:ascii="Arial" w:hAnsi="Arial" w:cs="Arial"/>
+        </w:rPr>
+        <w:t>ll setup the GYRO, output data rate… range… and bandwidth.</w:t>
+      </w:r>
+    </w:p>
+    <w:p>
+      <w:pPr>
+        <w:pStyle w:val="NormalWeb"/>
+        <w:rPr>
+          <w:rFonts w:ascii="Arial" w:hAnsi="Arial" w:cs="Arial"/>
+        </w:rPr>
+      </w:pPr>
+      <w:r>
+        <w:rPr>
+          <w:rFonts w:ascii="Arial" w:hAnsi="Arial" w:cs="Arial"/>
+        </w:rPr>
+        <w:t>I</w:t>
+      </w:r>
+      <w:ins w:id="117" w:author="Greg Landry" w:date="2018-03-29T16:08:00Z">
+        <w:r>
+          <w:rPr>
+            <w:rFonts w:ascii="Arial" w:hAnsi="Arial" w:cs="Arial"/>
+          </w:rPr>
+          <w:t>'</w:t>
+        </w:r>
+      </w:ins>
+      <w:r>
+        <w:rPr>
+          <w:rFonts w:ascii="Arial" w:hAnsi="Arial" w:cs="Arial"/>
+        </w:rPr>
+        <w:t xml:space="preserve">ll put it in normal power mode…. </w:t>
+      </w:r>
+    </w:p>
+    <w:p>
+      <w:pPr>
+        <w:pStyle w:val="NormalWeb"/>
+        <w:rPr>
+          <w:rFonts w:ascii="Arial" w:hAnsi="Arial" w:cs="Arial"/>
+        </w:rPr>
+      </w:pPr>
+      <w:r>
+        <w:rPr>
+          <w:rFonts w:ascii="Arial" w:hAnsi="Arial" w:cs="Arial"/>
+        </w:rPr>
+        <w:t xml:space="preserve">Then I setup the accelerometer part of the chip… first the output data rate to </w:t>
+      </w:r>
+      <w:del w:id="118" w:author="Greg Landry" w:date="2018-03-29T16:09:00Z">
+        <w:r>
+          <w:rPr>
+            <w:rFonts w:ascii="Arial" w:hAnsi="Arial" w:cs="Arial"/>
+          </w:rPr>
+          <w:delText xml:space="preserve">1600hz </w:delText>
+        </w:r>
+      </w:del>
+      <w:ins w:id="119" w:author="Greg Landry" w:date="2018-03-29T16:09:00Z">
+        <w:r>
+          <w:rPr>
+            <w:rFonts w:ascii="Arial" w:hAnsi="Arial" w:cs="Arial"/>
+          </w:rPr>
+          <w:t xml:space="preserve">1600Hz </w:t>
+        </w:r>
+      </w:ins>
+      <w:r>
+        <w:rPr>
+          <w:rFonts w:ascii="Arial" w:hAnsi="Arial" w:cs="Arial"/>
+        </w:rPr>
+        <w:t>… then the range … bandwidth … and power mode.</w:t>
+      </w:r>
+    </w:p>
+    <w:p>
+      <w:pPr>
+        <w:pStyle w:val="NormalWeb"/>
+        <w:rPr>
+          <w:rFonts w:ascii="Arial" w:hAnsi="Arial" w:cs="Arial"/>
+        </w:rPr>
+      </w:pPr>
+      <w:r>
+        <w:rPr>
+          <w:rFonts w:ascii="Arial" w:hAnsi="Arial" w:cs="Arial"/>
+        </w:rPr>
+        <w:t>Next</w:t>
+      </w:r>
+      <w:ins w:id="120" w:author="Greg Landry" w:date="2018-03-29T16:09:00Z">
+        <w:r>
+          <w:rPr>
+            <w:rFonts w:ascii="Arial" w:hAnsi="Arial" w:cs="Arial"/>
+          </w:rPr>
+          <w:t>,</w:t>
+        </w:r>
+      </w:ins>
+      <w:r>
+        <w:rPr>
+          <w:rFonts w:ascii="Arial" w:hAnsi="Arial" w:cs="Arial"/>
+        </w:rPr>
+        <w:t xml:space="preserve"> I call the function to set my configuration…. </w:t>
+      </w:r>
+      <w:ins w:id="121" w:author="Greg Landry" w:date="2018-03-29T16:09:00Z">
+        <w:r>
+          <w:rPr>
+            <w:rFonts w:ascii="Arial" w:hAnsi="Arial" w:cs="Arial"/>
+          </w:rPr>
+          <w:t>f</w:t>
+        </w:r>
+      </w:ins>
+      <w:del w:id="122" w:author="Greg Landry" w:date="2018-03-29T16:09:00Z">
+        <w:r>
+          <w:rPr>
+            <w:rFonts w:ascii="Arial" w:hAnsi="Arial" w:cs="Arial"/>
+          </w:rPr>
+          <w:delText>F</w:delText>
+        </w:r>
+      </w:del>
+      <w:r>
+        <w:rPr>
+          <w:rFonts w:ascii="Arial" w:hAnsi="Arial" w:cs="Arial"/>
+        </w:rPr>
+        <w:t>inally</w:t>
+      </w:r>
+      <w:ins w:id="123" w:author="Greg Landry" w:date="2018-03-29T16:09:00Z">
+        <w:r>
+          <w:rPr>
+            <w:rFonts w:ascii="Arial" w:hAnsi="Arial" w:cs="Arial"/>
+          </w:rPr>
+          <w:t>,</w:t>
+        </w:r>
+      </w:ins>
+      <w:r>
+        <w:rPr>
+          <w:rFonts w:ascii="Arial" w:hAnsi="Arial" w:cs="Arial"/>
+        </w:rPr>
+        <w:t xml:space="preserve"> </w:t>
+      </w:r>
+      <w:ins w:id="124" w:author="Greg Landry" w:date="2018-03-29T16:09:00Z">
+        <w:r>
+          <w:rPr>
+            <w:rFonts w:ascii="Arial" w:hAnsi="Arial" w:cs="Arial"/>
+          </w:rPr>
+          <w:t xml:space="preserve">I </w:t>
+        </w:r>
+      </w:ins>
+      <w:r>
+        <w:rPr>
+          <w:rFonts w:ascii="Arial" w:hAnsi="Arial" w:cs="Arial"/>
+        </w:rPr>
+        <w:t>wait 50ms for it to take effect.</w:t>
+      </w:r>
+    </w:p>
+    <w:p>
+      <w:pPr>
+        <w:pStyle w:val="NormalWeb"/>
+        <w:rPr>
+          <w:rFonts w:ascii="Arial" w:hAnsi="Arial" w:cs="Arial"/>
+        </w:rPr>
+      </w:pPr>
+      <w:r>
+        <w:rPr>
+          <w:rFonts w:ascii="Arial" w:hAnsi="Arial" w:cs="Arial"/>
+        </w:rPr>
+        <w:t xml:space="preserve">After </w:t>
+      </w:r>
+      <w:proofErr w:type="gramStart"/>
+      <w:r>
+        <w:rPr>
+          <w:rFonts w:ascii="Arial" w:hAnsi="Arial" w:cs="Arial"/>
+        </w:rPr>
+        <w:t>all of</w:t>
+      </w:r>
+      <w:proofErr w:type="gramEnd"/>
+      <w:r>
+        <w:rPr>
+          <w:rFonts w:ascii="Arial" w:hAnsi="Arial" w:cs="Arial"/>
+        </w:rPr>
+        <w:t xml:space="preserve"> this junk</w:t>
+      </w:r>
+      <w:ins w:id="125" w:author="Greg Landry" w:date="2018-03-29T16:09:00Z">
+        <w:r>
+          <w:rPr>
+            <w:rFonts w:ascii="Arial" w:hAnsi="Arial" w:cs="Arial"/>
+          </w:rPr>
+          <w:t>,</w:t>
+        </w:r>
+      </w:ins>
+      <w:r>
+        <w:rPr>
+          <w:rFonts w:ascii="Arial" w:hAnsi="Arial" w:cs="Arial"/>
+        </w:rPr>
+        <w:t xml:space="preserve"> I</w:t>
+      </w:r>
+      <w:ins w:id="126" w:author="Greg Landry" w:date="2018-03-29T16:09:00Z">
+        <w:r>
+          <w:rPr>
+            <w:rFonts w:ascii="Arial" w:hAnsi="Arial" w:cs="Arial"/>
+          </w:rPr>
+          <w:t>'</w:t>
+        </w:r>
+      </w:ins>
+      <w:r>
+        <w:rPr>
+          <w:rFonts w:ascii="Arial" w:hAnsi="Arial" w:cs="Arial"/>
+        </w:rPr>
+        <w:t xml:space="preserve">m finally ready to get some acceleration numbers.  So </w:t>
+      </w:r>
+      <w:del w:id="127" w:author="Greg Landry" w:date="2018-03-29T16:09:00Z">
+        <w:r>
+          <w:rPr>
+            <w:rFonts w:ascii="Arial" w:hAnsi="Arial" w:cs="Arial"/>
+          </w:rPr>
+          <w:delText xml:space="preserve">ill </w:delText>
+        </w:r>
+      </w:del>
+      <w:ins w:id="128" w:author="Greg Landry" w:date="2018-03-29T16:09:00Z">
+        <w:r>
+          <w:rPr>
+            <w:rFonts w:ascii="Arial" w:hAnsi="Arial" w:cs="Arial"/>
+          </w:rPr>
+          <w:t xml:space="preserve">I'll </w:t>
+        </w:r>
+      </w:ins>
+      <w:r>
+        <w:rPr>
+          <w:rFonts w:ascii="Arial" w:hAnsi="Arial" w:cs="Arial"/>
+        </w:rPr>
+        <w:t xml:space="preserve">create a task called </w:t>
+      </w:r>
+      <w:proofErr w:type="spellStart"/>
+      <w:r>
+        <w:rPr>
+          <w:rFonts w:ascii="Arial" w:hAnsi="Arial" w:cs="Arial"/>
+        </w:rPr>
+        <w:t>motionTask</w:t>
+      </w:r>
+      <w:proofErr w:type="spellEnd"/>
+      <w:r>
+        <w:rPr>
+          <w:rFonts w:ascii="Arial" w:hAnsi="Arial" w:cs="Arial"/>
+        </w:rPr>
+        <w:t>.</w:t>
+      </w:r>
+    </w:p>
+    <w:p>
+      <w:pPr>
+        <w:pStyle w:val="NormalWeb"/>
+        <w:rPr>
+          <w:rFonts w:ascii="Arial" w:hAnsi="Arial" w:cs="Arial"/>
+        </w:rPr>
+      </w:pPr>
+      <w:r>
+        <w:rPr>
+          <w:rFonts w:ascii="Arial" w:hAnsi="Arial" w:cs="Arial"/>
+        </w:rPr>
+        <w:t>It will start</w:t>
+      </w:r>
+      <w:ins w:id="129" w:author="Greg Landry" w:date="2018-03-29T16:09:00Z">
+        <w:r>
+          <w:rPr>
+            <w:rFonts w:ascii="Arial" w:hAnsi="Arial" w:cs="Arial"/>
+          </w:rPr>
+          <w:t xml:space="preserve"> </w:t>
+        </w:r>
+      </w:ins>
+      <w:r>
+        <w:rPr>
+          <w:rFonts w:ascii="Arial" w:hAnsi="Arial" w:cs="Arial"/>
+        </w:rPr>
+        <w:t>up the I2C Master</w:t>
       </w:r>
     </w:p>
     <w:p>
@@ -953,146 +2823,674 @@
         </w:rPr>
         <w:t xml:space="preserve">Then </w:t>
       </w:r>
-      <w:r>
-        <w:rPr>
-          <w:rFonts w:ascii="Arial" w:hAnsi="Arial" w:cs="Arial"/>
-        </w:rPr>
-        <w:t xml:space="preserve">Startup the BMI160… </w:t>
-      </w:r>
-    </w:p>
-    <w:p>
-      <w:pPr>
-        <w:pStyle w:val="NormalWeb"/>
-        <w:rPr>
-          <w:rFonts w:ascii="Arial" w:hAnsi="Arial" w:cs="Arial"/>
-        </w:rPr>
-      </w:pPr>
-      <w:r>
-        <w:rPr>
-          <w:rFonts w:ascii="Arial" w:hAnsi="Arial" w:cs="Arial"/>
-        </w:rPr>
-        <w:t>The driver library has a function called “vmi160 get sensor data” you have to pass a pointer to a structure for it to save the data of type struct bmi160 sensor data… so Ill declare it...</w:t>
-      </w:r>
-      <w:r>
-        <w:rPr>
-          <w:rFonts w:ascii="Arial" w:hAnsi="Arial" w:cs="Arial"/>
-        </w:rPr>
-        <w:t xml:space="preserve"> this will return the acceleration for x,y,z as a</w:t>
-      </w:r>
-      <w:r>
-        <w:rPr>
-          <w:rFonts w:ascii="Arial" w:hAnsi="Arial" w:cs="Arial"/>
-        </w:rPr>
-        <w:t xml:space="preserve"> counts</w:t>
-      </w:r>
-      <w:r>
-        <w:rPr>
-          <w:rFonts w:ascii="Arial" w:hAnsi="Arial" w:cs="Arial"/>
-        </w:rPr>
-        <w:t xml:space="preserve"> integer between -32767 and +32768.  I have it set at 2g so </w:t>
-      </w:r>
-      <w:r>
-        <w:rPr>
-          <w:rFonts w:ascii="Arial" w:hAnsi="Arial" w:cs="Arial"/>
-        </w:rPr>
-        <w:t>32768 counts is plus 2G</w:t>
-      </w:r>
-    </w:p>
-    <w:p>
-      <w:pPr>
-        <w:pStyle w:val="NormalWeb"/>
-        <w:rPr>
-          <w:rFonts w:ascii="Arial" w:hAnsi="Arial" w:cs="Arial"/>
-        </w:rPr>
-      </w:pPr>
-      <w:r>
-        <w:rPr>
-          <w:rFonts w:ascii="Arial" w:hAnsi="Arial" w:cs="Arial"/>
-        </w:rPr>
+      <w:ins w:id="130" w:author="Greg Landry" w:date="2018-03-29T16:22:00Z">
+        <w:r>
+          <w:rPr>
+            <w:rFonts w:ascii="Arial" w:hAnsi="Arial" w:cs="Arial"/>
+          </w:rPr>
+          <w:t>s</w:t>
+        </w:r>
+      </w:ins>
+      <w:del w:id="131" w:author="Greg Landry" w:date="2018-03-29T16:22:00Z">
+        <w:r>
+          <w:rPr>
+            <w:rFonts w:ascii="Arial" w:hAnsi="Arial" w:cs="Arial"/>
+          </w:rPr>
+          <w:delText>S</w:delText>
+        </w:r>
+      </w:del>
+      <w:r>
+        <w:rPr>
+          <w:rFonts w:ascii="Arial" w:hAnsi="Arial" w:cs="Arial"/>
+        </w:rPr>
+        <w:t>tart</w:t>
+      </w:r>
+      <w:ins w:id="132" w:author="Greg Landry" w:date="2018-03-29T16:22:00Z">
+        <w:r>
+          <w:rPr>
+            <w:rFonts w:ascii="Arial" w:hAnsi="Arial" w:cs="Arial"/>
+          </w:rPr>
+          <w:t xml:space="preserve"> </w:t>
+        </w:r>
+      </w:ins>
+      <w:r>
+        <w:rPr>
+          <w:rFonts w:ascii="Arial" w:hAnsi="Arial" w:cs="Arial"/>
+        </w:rPr>
+        <w:t xml:space="preserve">up the BMI160… </w:t>
+      </w:r>
+    </w:p>
+    <w:p>
+      <w:pPr>
+        <w:pStyle w:val="NormalWeb"/>
+        <w:rPr>
+          <w:rFonts w:ascii="Arial" w:hAnsi="Arial" w:cs="Arial"/>
+        </w:rPr>
+      </w:pPr>
+      <w:r>
+        <w:rPr>
+          <w:rFonts w:ascii="Arial" w:hAnsi="Arial" w:cs="Arial"/>
+        </w:rPr>
+        <w:t>The driver library has a function called “</w:t>
+      </w:r>
+      <w:del w:id="133" w:author="Greg Landry" w:date="2018-03-29T16:22:00Z">
+        <w:r>
+          <w:rPr>
+            <w:rFonts w:ascii="Arial" w:hAnsi="Arial" w:cs="Arial"/>
+          </w:rPr>
+          <w:delText xml:space="preserve">vmi160 </w:delText>
+        </w:r>
+      </w:del>
+      <w:ins w:id="134" w:author="Greg Landry" w:date="2018-03-29T16:22:00Z">
+        <w:r>
+          <w:rPr>
+            <w:rFonts w:ascii="Arial" w:hAnsi="Arial" w:cs="Arial"/>
+          </w:rPr>
+          <w:t xml:space="preserve">bmi160 </w:t>
+        </w:r>
+      </w:ins>
+      <w:r>
+        <w:rPr>
+          <w:rFonts w:ascii="Arial" w:hAnsi="Arial" w:cs="Arial"/>
+        </w:rPr>
+        <w:t>get sensor data”</w:t>
+      </w:r>
+      <w:ins w:id="135" w:author="Greg Landry" w:date="2018-03-29T16:09:00Z">
+        <w:r>
+          <w:rPr>
+            <w:rFonts w:ascii="Arial" w:hAnsi="Arial" w:cs="Arial"/>
+          </w:rPr>
+          <w:t>.</w:t>
+        </w:r>
+      </w:ins>
+      <w:r>
+        <w:rPr>
+          <w:rFonts w:ascii="Arial" w:hAnsi="Arial" w:cs="Arial"/>
+        </w:rPr>
+        <w:t xml:space="preserve"> </w:t>
+      </w:r>
+      <w:ins w:id="136" w:author="Greg Landry" w:date="2018-03-29T16:09:00Z">
+        <w:r>
+          <w:rPr>
+            <w:rFonts w:ascii="Arial" w:hAnsi="Arial" w:cs="Arial"/>
+          </w:rPr>
+          <w:t>Y</w:t>
+        </w:r>
+      </w:ins>
+      <w:del w:id="137" w:author="Greg Landry" w:date="2018-03-29T16:09:00Z">
+        <w:r>
+          <w:rPr>
+            <w:rFonts w:ascii="Arial" w:hAnsi="Arial" w:cs="Arial"/>
+          </w:rPr>
+          <w:delText>y</w:delText>
+        </w:r>
+      </w:del>
+      <w:r>
+        <w:rPr>
+          <w:rFonts w:ascii="Arial" w:hAnsi="Arial" w:cs="Arial"/>
+        </w:rPr>
+        <w:t>ou have to pass a pointer to a structure for it to save the data of type struct bmi160 sensor data… so I</w:t>
+      </w:r>
+      <w:ins w:id="138" w:author="Greg Landry" w:date="2018-03-29T16:09:00Z">
+        <w:r>
+          <w:rPr>
+            <w:rFonts w:ascii="Arial" w:hAnsi="Arial" w:cs="Arial"/>
+          </w:rPr>
+          <w:t>'</w:t>
+        </w:r>
+      </w:ins>
+      <w:r>
+        <w:rPr>
+          <w:rFonts w:ascii="Arial" w:hAnsi="Arial" w:cs="Arial"/>
+        </w:rPr>
+        <w:t>ll declare it...</w:t>
+      </w:r>
+      <w:r>
+        <w:rPr>
+          <w:rFonts w:ascii="Arial" w:hAnsi="Arial" w:cs="Arial"/>
+        </w:rPr>
+        <w:t xml:space="preserve"> this will return the acceleration for </w:t>
+      </w:r>
+      <w:proofErr w:type="spellStart"/>
+      <w:proofErr w:type="gramStart"/>
+      <w:r>
+        <w:rPr>
+          <w:rFonts w:ascii="Arial" w:hAnsi="Arial" w:cs="Arial"/>
+        </w:rPr>
+        <w:t>x,y</w:t>
+      </w:r>
+      <w:proofErr w:type="gramEnd"/>
+      <w:r>
+        <w:rPr>
+          <w:rFonts w:ascii="Arial" w:hAnsi="Arial" w:cs="Arial"/>
+        </w:rPr>
+        <w:t>,z</w:t>
+      </w:r>
+      <w:proofErr w:type="spellEnd"/>
+      <w:r>
+        <w:rPr>
+          <w:rFonts w:ascii="Arial" w:hAnsi="Arial" w:cs="Arial"/>
+        </w:rPr>
+        <w:t xml:space="preserve"> as </w:t>
+      </w:r>
+      <w:ins w:id="139" w:author="Greg Landry" w:date="2018-03-29T16:23:00Z">
+        <w:r>
+          <w:rPr>
+            <w:rFonts w:ascii="Arial" w:hAnsi="Arial" w:cs="Arial"/>
+          </w:rPr>
+          <w:t xml:space="preserve">integer </w:t>
+        </w:r>
+      </w:ins>
+      <w:del w:id="140" w:author="Greg Landry" w:date="2018-03-29T16:23:00Z">
+        <w:r>
+          <w:rPr>
+            <w:rFonts w:ascii="Arial" w:hAnsi="Arial" w:cs="Arial"/>
+          </w:rPr>
+          <w:delText>a</w:delText>
+        </w:r>
+        <w:r>
+          <w:rPr>
+            <w:rFonts w:ascii="Arial" w:hAnsi="Arial" w:cs="Arial"/>
+          </w:rPr>
+          <w:delText xml:space="preserve"> </w:delText>
+        </w:r>
+      </w:del>
+      <w:r>
+        <w:rPr>
+          <w:rFonts w:ascii="Arial" w:hAnsi="Arial" w:cs="Arial"/>
+        </w:rPr>
+        <w:t>counts</w:t>
+      </w:r>
+      <w:r>
+        <w:rPr>
+          <w:rFonts w:ascii="Arial" w:hAnsi="Arial" w:cs="Arial"/>
+        </w:rPr>
+        <w:t xml:space="preserve"> </w:t>
+      </w:r>
+      <w:del w:id="141" w:author="Greg Landry" w:date="2018-03-29T16:23:00Z">
+        <w:r>
+          <w:rPr>
+            <w:rFonts w:ascii="Arial" w:hAnsi="Arial" w:cs="Arial"/>
+          </w:rPr>
+          <w:delText xml:space="preserve">integer </w:delText>
+        </w:r>
+      </w:del>
+      <w:r>
+        <w:rPr>
+          <w:rFonts w:ascii="Arial" w:hAnsi="Arial" w:cs="Arial"/>
+        </w:rPr>
+        <w:t>between -32767 and +32768.  I have it set at 2</w:t>
+      </w:r>
+      <w:ins w:id="142" w:author="Greg Landry" w:date="2018-03-29T16:24:00Z">
+        <w:r>
+          <w:rPr>
+            <w:rFonts w:ascii="Arial" w:hAnsi="Arial" w:cs="Arial"/>
+          </w:rPr>
+          <w:t>G</w:t>
+        </w:r>
+      </w:ins>
+      <w:del w:id="143" w:author="Greg Landry" w:date="2018-03-29T16:24:00Z">
+        <w:r>
+          <w:rPr>
+            <w:rFonts w:ascii="Arial" w:hAnsi="Arial" w:cs="Arial"/>
+          </w:rPr>
+          <w:delText>g</w:delText>
+        </w:r>
+      </w:del>
+      <w:r>
+        <w:rPr>
+          <w:rFonts w:ascii="Arial" w:hAnsi="Arial" w:cs="Arial"/>
+        </w:rPr>
+        <w:t xml:space="preserve"> so </w:t>
+      </w:r>
+      <w:r>
+        <w:rPr>
+          <w:rFonts w:ascii="Arial" w:hAnsi="Arial" w:cs="Arial"/>
+        </w:rPr>
+        <w:t xml:space="preserve">32768 counts </w:t>
+      </w:r>
+      <w:del w:id="144" w:author="Greg Landry" w:date="2018-03-29T16:10:00Z">
+        <w:r>
+          <w:rPr>
+            <w:rFonts w:ascii="Arial" w:hAnsi="Arial" w:cs="Arial"/>
+          </w:rPr>
+          <w:delText xml:space="preserve">is </w:delText>
+        </w:r>
+      </w:del>
+      <w:ins w:id="145" w:author="Greg Landry" w:date="2018-03-29T16:10:00Z">
+        <w:r>
+          <w:rPr>
+            <w:rFonts w:ascii="Arial" w:hAnsi="Arial" w:cs="Arial"/>
+          </w:rPr>
+          <w:t xml:space="preserve">is </w:t>
+        </w:r>
+      </w:ins>
+      <w:r>
+        <w:rPr>
+          <w:rFonts w:ascii="Arial" w:hAnsi="Arial" w:cs="Arial"/>
+        </w:rPr>
+        <w:t>plus 2G</w:t>
+      </w:r>
+      <w:ins w:id="146" w:author="Greg Landry" w:date="2018-03-29T16:10:00Z">
+        <w:r>
+          <w:rPr>
+            <w:rFonts w:ascii="Arial" w:hAnsi="Arial" w:cs="Arial"/>
+          </w:rPr>
+          <w:t>.</w:t>
+        </w:r>
+      </w:ins>
+    </w:p>
+    <w:p>
+      <w:pPr>
+        <w:pStyle w:val="NormalWeb"/>
+        <w:rPr>
+          <w:rFonts w:ascii="Arial" w:hAnsi="Arial" w:cs="Arial"/>
+        </w:rPr>
+      </w:pPr>
+      <w:r>
+        <w:rPr>
+          <w:rFonts w:ascii="Arial" w:hAnsi="Arial" w:cs="Arial"/>
+        </w:rPr>
+        <w:lastRenderedPageBreak/>
         <w:t>F</w:t>
       </w:r>
       <w:r>
         <w:rPr>
           <w:rFonts w:ascii="Arial" w:hAnsi="Arial" w:cs="Arial"/>
         </w:rPr>
-        <w:t xml:space="preserve">inally the main loop which will infinitely loop… </w:t>
-      </w:r>
-      <w:r>
-        <w:rPr>
-          <w:rFonts w:ascii="Arial" w:hAnsi="Arial" w:cs="Arial"/>
-        </w:rPr>
-        <w:t>first reading the sensor data, turning “counts” into g and finally printing it out on the uart.</w:t>
-      </w:r>
-    </w:p>
-    <w:p>
-      <w:pPr>
-        <w:pStyle w:val="NormalWeb"/>
-        <w:rPr>
-          <w:rFonts w:ascii="Arial" w:hAnsi="Arial" w:cs="Arial"/>
-        </w:rPr>
-      </w:pPr>
-      <w:r>
-        <w:rPr>
-          <w:rFonts w:ascii="Arial" w:hAnsi="Arial" w:cs="Arial"/>
-        </w:rPr>
-        <w:lastRenderedPageBreak/>
-        <w:t>Now that I have a task, I create the main,  start the uart, create the motion sensor task… and finally start the scheduler.</w:t>
-      </w:r>
-    </w:p>
-    <w:p>
-      <w:pPr>
-        <w:pStyle w:val="NormalWeb"/>
-        <w:rPr>
-          <w:rFonts w:ascii="Arial" w:hAnsi="Arial" w:cs="Arial"/>
-        </w:rPr>
-      </w:pPr>
-      <w:r>
-        <w:rPr>
-          <w:rFonts w:ascii="Arial" w:hAnsi="Arial" w:cs="Arial"/>
-        </w:rPr>
-        <w:t xml:space="preserve">Now build program debug… </w:t>
-      </w:r>
-    </w:p>
-    <w:p>
-      <w:pPr>
-        <w:pStyle w:val="NormalWeb"/>
-        <w:rPr>
-          <w:rFonts w:ascii="Arial" w:hAnsi="Arial" w:cs="Arial"/>
-        </w:rPr>
-      </w:pPr>
-      <w:r>
-        <w:rPr>
-          <w:rFonts w:ascii="Arial" w:hAnsi="Arial" w:cs="Arial"/>
-        </w:rPr>
-        <w:t>When I start the terminal program I can see that with the kit sitting on my desk it is 0,0,1… when I turn it over I can see that it is 0,0,-1 … that makes sense as the earth is pulling on the kit with 1g… now turn it on one side… yup 1,0,0 and the other way -1,0,0… good.</w:t>
-      </w:r>
-    </w:p>
-    <w:p>
-      <w:pPr>
-        <w:pStyle w:val="NormalWeb"/>
-        <w:rPr>
-          <w:rFonts w:ascii="Arial" w:hAnsi="Arial" w:cs="Arial"/>
-        </w:rPr>
-      </w:pPr>
-      <w:r>
-        <w:rPr>
-          <w:rFonts w:ascii="Arial" w:hAnsi="Arial" w:cs="Arial"/>
-        </w:rPr>
-        <w:t>In the next video ill add the accelerometer to the remote-control project.</w:t>
-      </w:r>
-    </w:p>
-    <w:p>
-      <w:pPr>
-        <w:pStyle w:val="NormalWeb"/>
-        <w:rPr>
-          <w:rFonts w:ascii="Arial" w:hAnsi="Arial" w:cs="Arial"/>
-        </w:rPr>
-      </w:pPr>
-      <w:r>
-        <w:rPr>
-          <w:rFonts w:ascii="Arial" w:hAnsi="Arial" w:cs="Arial"/>
-        </w:rPr>
-        <w:t>You can post your comments and questions in our PSoC 6 community or as always you are welcome to email me at alan_hawse@cypress.com or tweet me at @askioexpert with your comments, suggestions, criticisms and questions.</w:t>
+        <w:t>inally</w:t>
+      </w:r>
+      <w:ins w:id="147" w:author="Greg Landry" w:date="2018-03-29T16:10:00Z">
+        <w:r>
+          <w:rPr>
+            <w:rFonts w:ascii="Arial" w:hAnsi="Arial" w:cs="Arial"/>
+          </w:rPr>
+          <w:t>,</w:t>
+        </w:r>
+      </w:ins>
+      <w:r>
+        <w:rPr>
+          <w:rFonts w:ascii="Arial" w:hAnsi="Arial" w:cs="Arial"/>
+        </w:rPr>
+        <w:t xml:space="preserve"> the main loop which will infinitely loop… </w:t>
+      </w:r>
+      <w:r>
+        <w:rPr>
+          <w:rFonts w:ascii="Arial" w:hAnsi="Arial" w:cs="Arial"/>
+        </w:rPr>
+        <w:t xml:space="preserve">first reading the sensor data, turning “counts” into </w:t>
+      </w:r>
+      <w:del w:id="148" w:author="Greg Landry" w:date="2018-03-29T16:24:00Z">
+        <w:r>
+          <w:rPr>
+            <w:rFonts w:ascii="Arial" w:hAnsi="Arial" w:cs="Arial"/>
+          </w:rPr>
+          <w:delText xml:space="preserve">g </w:delText>
+        </w:r>
+      </w:del>
+      <w:ins w:id="149" w:author="Greg Landry" w:date="2018-03-29T16:24:00Z">
+        <w:r>
+          <w:rPr>
+            <w:rFonts w:ascii="Arial" w:hAnsi="Arial" w:cs="Arial"/>
+          </w:rPr>
+          <w:t xml:space="preserve">G force values </w:t>
+        </w:r>
+      </w:ins>
+      <w:r>
+        <w:rPr>
+          <w:rFonts w:ascii="Arial" w:hAnsi="Arial" w:cs="Arial"/>
+        </w:rPr>
+        <w:t xml:space="preserve">and finally printing it out on the </w:t>
+      </w:r>
+      <w:del w:id="150" w:author="Greg Landry" w:date="2018-03-29T16:10:00Z">
+        <w:r>
+          <w:rPr>
+            <w:rFonts w:ascii="Arial" w:hAnsi="Arial" w:cs="Arial"/>
+          </w:rPr>
+          <w:delText>uart</w:delText>
+        </w:r>
+      </w:del>
+      <w:ins w:id="151" w:author="Greg Landry" w:date="2018-03-29T16:10:00Z">
+        <w:r>
+          <w:rPr>
+            <w:rFonts w:ascii="Arial" w:hAnsi="Arial" w:cs="Arial"/>
+          </w:rPr>
+          <w:t>UART</w:t>
+        </w:r>
+      </w:ins>
+      <w:r>
+        <w:rPr>
+          <w:rFonts w:ascii="Arial" w:hAnsi="Arial" w:cs="Arial"/>
+        </w:rPr>
+        <w:t>.</w:t>
+      </w:r>
+    </w:p>
+    <w:p>
+      <w:pPr>
+        <w:pStyle w:val="NormalWeb"/>
+        <w:rPr>
+          <w:rFonts w:ascii="Arial" w:hAnsi="Arial" w:cs="Arial"/>
+        </w:rPr>
+      </w:pPr>
+      <w:r>
+        <w:rPr>
+          <w:rFonts w:ascii="Arial" w:hAnsi="Arial" w:cs="Arial"/>
+        </w:rPr>
+        <w:t xml:space="preserve">Now that I have a task, I create </w:t>
+      </w:r>
+      <w:del w:id="152" w:author="Greg Landry" w:date="2018-03-29T16:10:00Z">
+        <w:r>
+          <w:rPr>
+            <w:rFonts w:ascii="Arial" w:hAnsi="Arial" w:cs="Arial"/>
+          </w:rPr>
+          <w:delText xml:space="preserve">the </w:delText>
+        </w:r>
+      </w:del>
+      <w:r>
+        <w:rPr>
+          <w:rFonts w:ascii="Arial" w:hAnsi="Arial" w:cs="Arial"/>
+        </w:rPr>
+        <w:t>main</w:t>
+      </w:r>
+      <w:ins w:id="153" w:author="Greg Landry" w:date="2018-03-29T16:10:00Z">
+        <w:r>
+          <w:rPr>
+            <w:rFonts w:ascii="Arial" w:hAnsi="Arial" w:cs="Arial"/>
+          </w:rPr>
+          <w:t>…</w:t>
+        </w:r>
+      </w:ins>
+      <w:del w:id="154" w:author="Greg Landry" w:date="2018-03-29T16:10:00Z">
+        <w:r>
+          <w:rPr>
+            <w:rFonts w:ascii="Arial" w:hAnsi="Arial" w:cs="Arial"/>
+          </w:rPr>
+          <w:delText xml:space="preserve">,  </w:delText>
+        </w:r>
+      </w:del>
+      <w:r>
+        <w:rPr>
+          <w:rFonts w:ascii="Arial" w:hAnsi="Arial" w:cs="Arial"/>
+        </w:rPr>
+        <w:t xml:space="preserve">start the </w:t>
+      </w:r>
+      <w:del w:id="155" w:author="Greg Landry" w:date="2018-03-29T16:10:00Z">
+        <w:r>
+          <w:rPr>
+            <w:rFonts w:ascii="Arial" w:hAnsi="Arial" w:cs="Arial"/>
+          </w:rPr>
+          <w:delText>uart</w:delText>
+        </w:r>
+      </w:del>
+      <w:ins w:id="156" w:author="Greg Landry" w:date="2018-03-29T16:10:00Z">
+        <w:r>
+          <w:rPr>
+            <w:rFonts w:ascii="Arial" w:hAnsi="Arial" w:cs="Arial"/>
+          </w:rPr>
+          <w:t xml:space="preserve">UART… </w:t>
+        </w:r>
+      </w:ins>
+      <w:del w:id="157" w:author="Greg Landry" w:date="2018-03-29T16:10:00Z">
+        <w:r>
+          <w:rPr>
+            <w:rFonts w:ascii="Arial" w:hAnsi="Arial" w:cs="Arial"/>
+          </w:rPr>
+          <w:delText xml:space="preserve">, </w:delText>
+        </w:r>
+      </w:del>
+      <w:r>
+        <w:rPr>
+          <w:rFonts w:ascii="Arial" w:hAnsi="Arial" w:cs="Arial"/>
+        </w:rPr>
+        <w:t>create the motion sensor task… and finally start the scheduler.</w:t>
+      </w:r>
+    </w:p>
+    <w:p>
+      <w:pPr>
+        <w:pStyle w:val="NormalWeb"/>
+        <w:rPr>
+          <w:rFonts w:ascii="Arial" w:hAnsi="Arial" w:cs="Arial"/>
+        </w:rPr>
+      </w:pPr>
+      <w:r>
+        <w:rPr>
+          <w:rFonts w:ascii="Arial" w:hAnsi="Arial" w:cs="Arial"/>
+        </w:rPr>
+        <w:t>Now build program debug…</w:t>
+      </w:r>
+      <w:del w:id="158" w:author="Greg Landry" w:date="2018-03-29T16:10:00Z">
+        <w:r>
+          <w:rPr>
+            <w:rFonts w:ascii="Arial" w:hAnsi="Arial" w:cs="Arial"/>
+          </w:rPr>
+          <w:delText xml:space="preserve"> </w:delText>
+        </w:r>
+      </w:del>
+    </w:p>
+    <w:p>
+      <w:pPr>
+        <w:pStyle w:val="NormalWeb"/>
+        <w:rPr>
+          <w:rFonts w:ascii="Arial" w:hAnsi="Arial" w:cs="Arial"/>
+        </w:rPr>
+      </w:pPr>
+      <w:r>
+        <w:rPr>
+          <w:rFonts w:ascii="Arial" w:hAnsi="Arial" w:cs="Arial"/>
+        </w:rPr>
+        <w:t xml:space="preserve">When I start the terminal program I can see that with the kit sitting on my desk it is </w:t>
+      </w:r>
+      <w:ins w:id="159" w:author="Greg Landry" w:date="2018-03-29T17:06:00Z">
+        <w:r>
+          <w:rPr>
+            <w:rFonts w:ascii="Arial" w:hAnsi="Arial" w:cs="Arial"/>
+          </w:rPr>
+          <w:t xml:space="preserve">about </w:t>
+        </w:r>
+      </w:ins>
+      <w:r>
+        <w:rPr>
+          <w:rFonts w:ascii="Arial" w:hAnsi="Arial" w:cs="Arial"/>
+        </w:rPr>
+        <w:t>0,0,1… whe</w:t>
+      </w:r>
+      <w:bookmarkStart w:id="160" w:name="_GoBack"/>
+      <w:bookmarkEnd w:id="160"/>
+      <w:r>
+        <w:rPr>
+          <w:rFonts w:ascii="Arial" w:hAnsi="Arial" w:cs="Arial"/>
+        </w:rPr>
+        <w:t xml:space="preserve">n I turn it over I can see that it is </w:t>
+      </w:r>
+      <w:ins w:id="161" w:author="Greg Landry" w:date="2018-03-29T17:06:00Z">
+        <w:r>
+          <w:rPr>
+            <w:rFonts w:ascii="Arial" w:hAnsi="Arial" w:cs="Arial"/>
+          </w:rPr>
+          <w:t xml:space="preserve">close to </w:t>
+        </w:r>
+      </w:ins>
+      <w:r>
+        <w:rPr>
+          <w:rFonts w:ascii="Arial" w:hAnsi="Arial" w:cs="Arial"/>
+        </w:rPr>
+        <w:t>0,0,-1 … that makes sense as the earth is pulling on the kit with 1</w:t>
+      </w:r>
+      <w:ins w:id="162" w:author="Greg Landry" w:date="2018-03-29T16:10:00Z">
+        <w:r>
+          <w:rPr>
+            <w:rFonts w:ascii="Arial" w:hAnsi="Arial" w:cs="Arial"/>
+          </w:rPr>
+          <w:t>G</w:t>
+        </w:r>
+      </w:ins>
+      <w:del w:id="163" w:author="Greg Landry" w:date="2018-03-29T16:10:00Z">
+        <w:r>
+          <w:rPr>
+            <w:rFonts w:ascii="Arial" w:hAnsi="Arial" w:cs="Arial"/>
+          </w:rPr>
+          <w:delText>g</w:delText>
+        </w:r>
+      </w:del>
+      <w:r>
+        <w:rPr>
+          <w:rFonts w:ascii="Arial" w:hAnsi="Arial" w:cs="Arial"/>
+        </w:rPr>
+        <w:t xml:space="preserve">… now turn it on one side… yup </w:t>
+      </w:r>
+      <w:ins w:id="164" w:author="Greg Landry" w:date="2018-03-29T17:06:00Z">
+        <w:r>
+          <w:rPr>
+            <w:rFonts w:ascii="Arial" w:hAnsi="Arial" w:cs="Arial"/>
+          </w:rPr>
+          <w:t>0</w:t>
+        </w:r>
+      </w:ins>
+      <w:del w:id="165" w:author="Greg Landry" w:date="2018-03-29T17:06:00Z">
+        <w:r>
+          <w:rPr>
+            <w:rFonts w:ascii="Arial" w:hAnsi="Arial" w:cs="Arial"/>
+          </w:rPr>
+          <w:delText>1</w:delText>
+        </w:r>
+      </w:del>
+      <w:r>
+        <w:rPr>
+          <w:rFonts w:ascii="Arial" w:hAnsi="Arial" w:cs="Arial"/>
+        </w:rPr>
+        <w:t>,</w:t>
+      </w:r>
+      <w:ins w:id="166" w:author="Greg Landry" w:date="2018-03-29T17:06:00Z">
+        <w:r>
+          <w:rPr>
+            <w:rFonts w:ascii="Arial" w:hAnsi="Arial" w:cs="Arial"/>
+          </w:rPr>
+          <w:t>1</w:t>
+        </w:r>
+      </w:ins>
+      <w:del w:id="167" w:author="Greg Landry" w:date="2018-03-29T17:06:00Z">
+        <w:r>
+          <w:rPr>
+            <w:rFonts w:ascii="Arial" w:hAnsi="Arial" w:cs="Arial"/>
+          </w:rPr>
+          <w:delText>0</w:delText>
+        </w:r>
+      </w:del>
+      <w:r>
+        <w:rPr>
+          <w:rFonts w:ascii="Arial" w:hAnsi="Arial" w:cs="Arial"/>
+        </w:rPr>
+        <w:t xml:space="preserve">,0 and the other way </w:t>
+      </w:r>
+      <w:del w:id="168" w:author="Greg Landry" w:date="2018-03-29T16:40:00Z">
+        <w:r>
+          <w:rPr>
+            <w:rFonts w:ascii="Arial" w:hAnsi="Arial" w:cs="Arial"/>
+          </w:rPr>
+          <w:delText>-</w:delText>
+        </w:r>
+      </w:del>
+      <w:ins w:id="169" w:author="Greg Landry" w:date="2018-03-29T16:40:00Z">
+        <w:r>
+          <w:rPr>
+            <w:rFonts w:ascii="Arial" w:hAnsi="Arial" w:cs="Arial"/>
+          </w:rPr>
+          <w:t>0,</w:t>
+        </w:r>
+      </w:ins>
+      <w:del w:id="170" w:author="Greg Landry" w:date="2018-03-29T17:06:00Z">
+        <w:r>
+          <w:rPr>
+            <w:rFonts w:ascii="Arial" w:hAnsi="Arial" w:cs="Arial"/>
+          </w:rPr>
+          <w:delText>1,</w:delText>
+        </w:r>
+      </w:del>
+      <w:ins w:id="171" w:author="Greg Landry" w:date="2018-03-29T17:06:00Z">
+        <w:r>
+          <w:rPr>
+            <w:rFonts w:ascii="Arial" w:hAnsi="Arial" w:cs="Arial"/>
+          </w:rPr>
+          <w:t>-1</w:t>
+        </w:r>
+      </w:ins>
+      <w:del w:id="172" w:author="Greg Landry" w:date="2018-03-29T17:06:00Z">
+        <w:r>
+          <w:rPr>
+            <w:rFonts w:ascii="Arial" w:hAnsi="Arial" w:cs="Arial"/>
+          </w:rPr>
+          <w:delText>0</w:delText>
+        </w:r>
+      </w:del>
+      <w:r>
+        <w:rPr>
+          <w:rFonts w:ascii="Arial" w:hAnsi="Arial" w:cs="Arial"/>
+        </w:rPr>
+        <w:t>,0… good.</w:t>
+      </w:r>
+    </w:p>
+    <w:p>
+      <w:pPr>
+        <w:pStyle w:val="NormalWeb"/>
+        <w:rPr>
+          <w:rFonts w:ascii="Arial" w:hAnsi="Arial" w:cs="Arial"/>
+        </w:rPr>
+      </w:pPr>
+      <w:r>
+        <w:rPr>
+          <w:rFonts w:ascii="Arial" w:hAnsi="Arial" w:cs="Arial"/>
+        </w:rPr>
+        <w:t xml:space="preserve">In the next video </w:t>
+      </w:r>
+      <w:ins w:id="173" w:author="Greg Landry" w:date="2018-03-29T16:11:00Z">
+        <w:r>
+          <w:rPr>
+            <w:rFonts w:ascii="Arial" w:hAnsi="Arial" w:cs="Arial"/>
+          </w:rPr>
+          <w:t>I'</w:t>
+        </w:r>
+      </w:ins>
+      <w:del w:id="174" w:author="Greg Landry" w:date="2018-03-29T16:11:00Z">
+        <w:r>
+          <w:rPr>
+            <w:rFonts w:ascii="Arial" w:hAnsi="Arial" w:cs="Arial"/>
+          </w:rPr>
+          <w:delText>i</w:delText>
+        </w:r>
+      </w:del>
+      <w:r>
+        <w:rPr>
+          <w:rFonts w:ascii="Arial" w:hAnsi="Arial" w:cs="Arial"/>
+        </w:rPr>
+        <w:t>ll add the accelerometer to the remote-control project.</w:t>
+      </w:r>
+    </w:p>
+    <w:p>
+      <w:pPr>
+        <w:pStyle w:val="NormalWeb"/>
+        <w:rPr>
+          <w:rFonts w:ascii="Arial" w:hAnsi="Arial" w:cs="Arial"/>
+        </w:rPr>
+      </w:pPr>
+      <w:r>
+        <w:rPr>
+          <w:rFonts w:ascii="Arial" w:hAnsi="Arial" w:cs="Arial"/>
+        </w:rPr>
+        <w:t>You can post your comments and questions in our PSoC 6 community or as always you are welcome to email me at alan_hawse@cypress.com or tweet me at @</w:t>
+      </w:r>
+      <w:proofErr w:type="spellStart"/>
+      <w:r>
+        <w:rPr>
+          <w:rFonts w:ascii="Arial" w:hAnsi="Arial" w:cs="Arial"/>
+        </w:rPr>
+        <w:t>askioexpert</w:t>
+      </w:r>
+      <w:proofErr w:type="spellEnd"/>
+      <w:r>
+        <w:rPr>
+          <w:rFonts w:ascii="Arial" w:hAnsi="Arial" w:cs="Arial"/>
+        </w:rPr>
+        <w:t xml:space="preserve"> with your comments, suggestions, criticisms and questions.</w:t>
       </w:r>
     </w:p>
     <w:sectPr>
@@ -1106,8 +3504,8 @@
 </file>
 
 <file path=word/numbering.xml><?xml version="1.0" encoding="utf-8"?>
-<w:numbering xmlns:wpc="http://schemas.microsoft.com/office/word/2010/wordprocessingCanvas" xmlns:mo="http://schemas.microsoft.com/office/mac/office/2008/main" xmlns:mc="http://schemas.openxmlformats.org/markup-compatibility/2006" xmlns:mv="urn:schemas-microsoft-com:mac:vml" xmlns:o="urn:schemas-microsoft-com:office:office" xmlns:r="http://schemas.openxmlformats.org/officeDocument/2006/relationships" xmlns:m="http://schemas.openxmlformats.org/officeDocument/2006/math" xmlns:v="urn:schemas-microsoft-com:vml" xmlns:wp14="http://schemas.microsoft.com/office/word/2010/wordprocessingDrawing" xmlns:wp="http://schemas.openxmlformats.org/drawingml/2006/wordprocessingDrawing" xmlns:w10="urn:schemas-microsoft-com:office:word" xmlns:w="http://schemas.openxmlformats.org/wordprocessingml/2006/main" xmlns:w14="http://schemas.microsoft.com/office/word/2010/wordml" xmlns:w15="http://schemas.microsoft.com/office/word/2012/wordml" xmlns:wpg="http://schemas.microsoft.com/office/word/2010/wordprocessingGroup" xmlns:wpi="http://schemas.microsoft.com/office/word/2010/wordprocessingInk" xmlns:wne="http://schemas.microsoft.com/office/word/2006/wordml" xmlns:wps="http://schemas.microsoft.com/office/word/2010/wordprocessingShape" mc:Ignorable="w14 w15 wp14">
-  <w:abstractNum w:abstractNumId="0">
+<w:numbering xmlns:wpc="http://schemas.microsoft.com/office/word/2010/wordprocessingCanvas" xmlns:cx="http://schemas.microsoft.com/office/drawing/2014/chartex" xmlns:cx1="http://schemas.microsoft.com/office/drawing/2015/9/8/chartex" xmlns:cx2="http://schemas.microsoft.com/office/drawing/2015/10/21/chartex" xmlns:cx3="http://schemas.microsoft.com/office/drawing/2016/5/9/chartex" xmlns:cx4="http://schemas.microsoft.com/office/drawing/2016/5/10/chartex" xmlns:cx5="http://schemas.microsoft.com/office/drawing/2016/5/11/chartex" xmlns:cx6="http://schemas.microsoft.com/office/drawing/2016/5/12/chartex" xmlns:cx7="http://schemas.microsoft.com/office/drawing/2016/5/13/chartex" xmlns:cx8="http://schemas.microsoft.com/office/drawing/2016/5/14/chartex" xmlns:mc="http://schemas.openxmlformats.org/markup-compatibility/2006" xmlns:aink="http://schemas.microsoft.com/office/drawing/2016/ink" xmlns:am3d="http://schemas.microsoft.com/office/drawing/2017/model3d" xmlns:o="urn:schemas-microsoft-com:office:office" xmlns:r="http://schemas.openxmlformats.org/officeDocument/2006/relationships" xmlns:m="http://schemas.openxmlformats.org/officeDocument/2006/math" xmlns:v="urn:schemas-microsoft-com:vml" xmlns:wp14="http://schemas.microsoft.com/office/word/2010/wordprocessingDrawing" xmlns:wp="http://schemas.openxmlformats.org/drawingml/2006/wordprocessingDrawing" xmlns:w10="urn:schemas-microsoft-com:office:word" xmlns:w="http://schemas.openxmlformats.org/wordprocessingml/2006/main" xmlns:w14="http://schemas.microsoft.com/office/word/2010/wordml" xmlns:w15="http://schemas.microsoft.com/office/word/2012/wordml" xmlns:w16cid="http://schemas.microsoft.com/office/word/2016/wordml/cid" xmlns:w16se="http://schemas.microsoft.com/office/word/2015/wordml/symex" xmlns:wpg="http://schemas.microsoft.com/office/word/2010/wordprocessingGroup" xmlns:wpi="http://schemas.microsoft.com/office/word/2010/wordprocessingInk" xmlns:wne="http://schemas.microsoft.com/office/word/2006/wordml" xmlns:wps="http://schemas.microsoft.com/office/word/2010/wordprocessingShape" mc:Ignorable="w14 w15 w16se w16cid wp14">
+  <w:abstractNum w:abstractNumId="0" w15:restartNumberingAfterBreak="0">
     <w:nsid w:val="05EB3F5A"/>
     <w:multiLevelType w:val="hybridMultilevel"/>
     <w:tmpl w:val="F50EC004"/>
@@ -1196,7 +3594,7 @@
       </w:pPr>
     </w:lvl>
   </w:abstractNum>
-  <w:abstractNum w:abstractNumId="1">
+  <w:abstractNum w:abstractNumId="1" w15:restartNumberingAfterBreak="0">
     <w:nsid w:val="064E1E1C"/>
     <w:multiLevelType w:val="hybridMultilevel"/>
     <w:tmpl w:val="2DA09A44"/>
@@ -1285,7 +3683,7 @@
       </w:pPr>
     </w:lvl>
   </w:abstractNum>
-  <w:abstractNum w:abstractNumId="2">
+  <w:abstractNum w:abstractNumId="2" w15:restartNumberingAfterBreak="0">
     <w:nsid w:val="08F13F33"/>
     <w:multiLevelType w:val="hybridMultilevel"/>
     <w:tmpl w:val="7B5C1BA0"/>
@@ -1398,7 +3796,7 @@
       </w:rPr>
     </w:lvl>
   </w:abstractNum>
-  <w:abstractNum w:abstractNumId="3">
+  <w:abstractNum w:abstractNumId="3" w15:restartNumberingAfterBreak="0">
     <w:nsid w:val="0DD02367"/>
     <w:multiLevelType w:val="hybridMultilevel"/>
     <w:tmpl w:val="1DD49528"/>
@@ -1487,7 +3885,7 @@
       </w:pPr>
     </w:lvl>
   </w:abstractNum>
-  <w:abstractNum w:abstractNumId="4">
+  <w:abstractNum w:abstractNumId="4" w15:restartNumberingAfterBreak="0">
     <w:nsid w:val="1ACD5C92"/>
     <w:multiLevelType w:val="hybridMultilevel"/>
     <w:tmpl w:val="1E3A0C06"/>
@@ -1576,7 +3974,7 @@
       </w:pPr>
     </w:lvl>
   </w:abstractNum>
-  <w:abstractNum w:abstractNumId="5">
+  <w:abstractNum w:abstractNumId="5" w15:restartNumberingAfterBreak="0">
     <w:nsid w:val="62923EDB"/>
     <w:multiLevelType w:val="hybridMultilevel"/>
     <w:tmpl w:val="270092A6"/>
@@ -1710,8 +4108,16 @@
 </w:numbering>
 </file>
 
+<file path=word/people.xml><?xml version="1.0" encoding="utf-8"?>
+<w15:people xmlns:wpc="http://schemas.microsoft.com/office/word/2010/wordprocessingCanvas" xmlns:cx="http://schemas.microsoft.com/office/drawing/2014/chartex" xmlns:cx1="http://schemas.microsoft.com/office/drawing/2015/9/8/chartex" xmlns:cx2="http://schemas.microsoft.com/office/drawing/2015/10/21/chartex" xmlns:cx3="http://schemas.microsoft.com/office/drawing/2016/5/9/chartex" xmlns:cx4="http://schemas.microsoft.com/office/drawing/2016/5/10/chartex" xmlns:cx5="http://schemas.microsoft.com/office/drawing/2016/5/11/chartex" xmlns:cx6="http://schemas.microsoft.com/office/drawing/2016/5/12/chartex" xmlns:cx7="http://schemas.microsoft.com/office/drawing/2016/5/13/chartex" xmlns:cx8="http://schemas.microsoft.com/office/drawing/2016/5/14/chartex" xmlns:mc="http://schemas.openxmlformats.org/markup-compatibility/2006" xmlns:aink="http://schemas.microsoft.com/office/drawing/2016/ink" xmlns:am3d="http://schemas.microsoft.com/office/drawing/2017/model3d" xmlns:o="urn:schemas-microsoft-com:office:office" xmlns:r="http://schemas.openxmlformats.org/officeDocument/2006/relationships" xmlns:m="http://schemas.openxmlformats.org/officeDocument/2006/math" xmlns:v="urn:schemas-microsoft-com:vml" xmlns:wp14="http://schemas.microsoft.com/office/word/2010/wordprocessingDrawing" xmlns:wp="http://schemas.openxmlformats.org/drawingml/2006/wordprocessingDrawing" xmlns:w10="urn:schemas-microsoft-com:office:word" xmlns:w="http://schemas.openxmlformats.org/wordprocessingml/2006/main" xmlns:w14="http://schemas.microsoft.com/office/word/2010/wordml" xmlns:w15="http://schemas.microsoft.com/office/word/2012/wordml" xmlns:w16cid="http://schemas.microsoft.com/office/word/2016/wordml/cid" xmlns:w16se="http://schemas.microsoft.com/office/word/2015/wordml/symex" xmlns:wpg="http://schemas.microsoft.com/office/word/2010/wordprocessingGroup" xmlns:wpi="http://schemas.microsoft.com/office/word/2010/wordprocessingInk" xmlns:wne="http://schemas.microsoft.com/office/word/2006/wordml" xmlns:wps="http://schemas.microsoft.com/office/word/2010/wordprocessingShape" mc:Ignorable="w14 w15 w16se w16cid wp14">
+  <w15:person w15:author="Greg Landry">
+    <w15:presenceInfo w15:providerId="AD" w15:userId="S-1-12-1-1975327676-1325117367-1464604813-1524360591"/>
+  </w15:person>
+</w15:people>
+</file>
+
 <file path=word/styles.xml><?xml version="1.0" encoding="utf-8"?>
-<w:styles xmlns:mc="http://schemas.openxmlformats.org/markup-compatibility/2006" xmlns:r="http://schemas.openxmlformats.org/officeDocument/2006/relationships" xmlns:w="http://schemas.openxmlformats.org/wordprocessingml/2006/main" xmlns:w14="http://schemas.microsoft.com/office/word/2010/wordml" xmlns:w15="http://schemas.microsoft.com/office/word/2012/wordml" mc:Ignorable="w14 w15">
+<w:styles xmlns:mc="http://schemas.openxmlformats.org/markup-compatibility/2006" xmlns:r="http://schemas.openxmlformats.org/officeDocument/2006/relationships" xmlns:w="http://schemas.openxmlformats.org/wordprocessingml/2006/main" xmlns:w14="http://schemas.microsoft.com/office/word/2010/wordml" xmlns:w15="http://schemas.microsoft.com/office/word/2012/wordml" xmlns:w16cid="http://schemas.microsoft.com/office/word/2016/wordml/cid" xmlns:w16se="http://schemas.microsoft.com/office/word/2015/wordml/symex" mc:Ignorable="w14 w15 w16se w16cid">
   <w:docDefaults>
     <w:rPrDefault>
       <w:rPr>
@@ -1723,7 +4129,7 @@
     </w:rPrDefault>
     <w:pPrDefault/>
   </w:docDefaults>
-  <w:latentStyles w:defLockedState="0" w:defUIPriority="99" w:defSemiHidden="0" w:defUnhideWhenUsed="0" w:defQFormat="0" w:count="382">
+  <w:latentStyles w:defLockedState="0" w:defUIPriority="99" w:defSemiHidden="0" w:defUnhideWhenUsed="0" w:defQFormat="0" w:count="375">
     <w:lsdException w:name="Normal" w:uiPriority="0" w:qFormat="1"/>
     <w:lsdException w:name="heading 1" w:uiPriority="9" w:qFormat="1"/>
     <w:lsdException w:name="heading 2" w:semiHidden="1" w:uiPriority="9" w:unhideWhenUsed="1" w:qFormat="1"/>
@@ -2154,6 +4560,33 @@
       <w:u w:val="single"/>
     </w:rPr>
   </w:style>
+  <w:style w:type="paragraph" w:styleId="BalloonText">
+    <w:name w:val="Balloon Text"/>
+    <w:basedOn w:val="Normal"/>
+    <w:link w:val="BalloonTextChar"/>
+    <w:uiPriority w:val="99"/>
+    <w:semiHidden/>
+    <w:unhideWhenUsed/>
+    <w:rsid w:val="002779CE"/>
+    <w:rPr>
+      <w:rFonts w:ascii="Segoe UI" w:hAnsi="Segoe UI" w:cs="Segoe UI"/>
+      <w:sz w:val="18"/>
+      <w:szCs w:val="18"/>
+    </w:rPr>
+  </w:style>
+  <w:style w:type="character" w:customStyle="1" w:styleId="BalloonTextChar">
+    <w:name w:val="Balloon Text Char"/>
+    <w:basedOn w:val="DefaultParagraphFont"/>
+    <w:link w:val="BalloonText"/>
+    <w:uiPriority w:val="99"/>
+    <w:semiHidden/>
+    <w:rsid w:val="002779CE"/>
+    <w:rPr>
+      <w:rFonts w:ascii="Segoe UI" w:hAnsi="Segoe UI" w:cs="Segoe UI"/>
+      <w:sz w:val="18"/>
+      <w:szCs w:val="18"/>
+    </w:rPr>
+  </w:style>
 </w:styles>
 </file>
 

</xml_diff>